<commit_message>
commit project 1 final report
</commit_message>
<xml_diff>
--- a/MOSFET/Documents/Project 1 Report.docx
+++ b/MOSFET/Documents/Project 1 Report.docx
@@ -83,7 +83,7 @@
           <w:szCs w:val="20"/>
         </w:rPr>
       </w:pPr>
-      <w:hyperlink r:id="rId5" w:history="1">
+      <w:hyperlink r:id="rId6" w:history="1">
         <w:r>
           <w:rPr>
             <w:rStyle w:val="Hyperlink"/>
@@ -102,7 +102,7 @@
         </w:rPr>
         <w:t xml:space="preserve">, </w:t>
       </w:r>
-      <w:hyperlink r:id="rId6" w:history="1">
+      <w:hyperlink r:id="rId7" w:history="1">
         <w:r>
           <w:rPr>
             <w:rStyle w:val="Hyperlink"/>
@@ -140,6 +140,150 @@
     </w:p>
     <w:p>
       <w:pPr>
+        <w:rPr>
+          <w:rFonts w:ascii="Times New Roman" w:hAnsi="Times New Roman" w:cs="Times New Roman"/>
+          <w:sz w:val="20"/>
+          <w:szCs w:val="20"/>
+        </w:rPr>
+      </w:pPr>
+      <w:r>
+        <w:rPr>
+          <w:rFonts w:ascii="Times New Roman" w:hAnsi="Times New Roman" w:cs="Times New Roman"/>
+          <w:sz w:val="20"/>
+          <w:szCs w:val="20"/>
+        </w:rPr>
+        <w:t>Abstract – The purpose of this project is to construct a MOSFET amplifier with a voltage gain of at least 10V and an output swing of no less than ±5V. Each group must find an amplifier circuit to achieve the specifications</w:t>
+      </w:r>
+      <w:r>
+        <w:rPr>
+          <w:rFonts w:ascii="Times New Roman" w:hAnsi="Times New Roman" w:cs="Times New Roman"/>
+          <w:sz w:val="20"/>
+          <w:szCs w:val="20"/>
+        </w:rPr>
+        <w:t xml:space="preserve"> while using</w:t>
+      </w:r>
+      <w:r>
+        <w:rPr>
+          <w:rFonts w:ascii="Times New Roman" w:hAnsi="Times New Roman" w:cs="Times New Roman"/>
+          <w:sz w:val="20"/>
+          <w:szCs w:val="20"/>
+        </w:rPr>
+        <w:t xml:space="preserve"> +10V and -10V DC sources. For this project, a common-source </w:t>
+      </w:r>
+      <w:r>
+        <w:rPr>
+          <w:rFonts w:ascii="Times New Roman" w:hAnsi="Times New Roman" w:cs="Times New Roman"/>
+          <w:sz w:val="20"/>
+          <w:szCs w:val="20"/>
+        </w:rPr>
+        <w:t>amplifier circuit was used in conjunction with resistor values at: 15k for R</w:t>
+      </w:r>
+      <w:r>
+        <w:rPr>
+          <w:rFonts w:ascii="Times New Roman" w:hAnsi="Times New Roman" w:cs="Times New Roman"/>
+          <w:sz w:val="20"/>
+          <w:szCs w:val="20"/>
+          <w:vertAlign w:val="subscript"/>
+        </w:rPr>
+        <w:t>2</w:t>
+      </w:r>
+      <w:r>
+        <w:rPr>
+          <w:rFonts w:ascii="Times New Roman" w:hAnsi="Times New Roman" w:cs="Times New Roman"/>
+          <w:sz w:val="20"/>
+          <w:szCs w:val="20"/>
+        </w:rPr>
+        <w:t>, 13.5k for R</w:t>
+      </w:r>
+      <w:r>
+        <w:rPr>
+          <w:rFonts w:ascii="Times New Roman" w:hAnsi="Times New Roman" w:cs="Times New Roman"/>
+          <w:sz w:val="20"/>
+          <w:szCs w:val="20"/>
+          <w:vertAlign w:val="subscript"/>
+        </w:rPr>
+        <w:t>1</w:t>
+      </w:r>
+      <w:r>
+        <w:rPr>
+          <w:rFonts w:ascii="Times New Roman" w:hAnsi="Times New Roman" w:cs="Times New Roman"/>
+          <w:sz w:val="20"/>
+          <w:szCs w:val="20"/>
+        </w:rPr>
+        <w:t>, 9k for R</w:t>
+      </w:r>
+      <w:r>
+        <w:rPr>
+          <w:rFonts w:ascii="Times New Roman" w:hAnsi="Times New Roman" w:cs="Times New Roman"/>
+          <w:sz w:val="20"/>
+          <w:szCs w:val="20"/>
+          <w:vertAlign w:val="subscript"/>
+        </w:rPr>
+        <w:t>D</w:t>
+      </w:r>
+      <w:r>
+        <w:rPr>
+          <w:rFonts w:ascii="Times New Roman" w:hAnsi="Times New Roman" w:cs="Times New Roman"/>
+          <w:sz w:val="20"/>
+          <w:szCs w:val="20"/>
+        </w:rPr>
+        <w:t>, and 10.5k for R</w:t>
+      </w:r>
+      <w:r>
+        <w:rPr>
+          <w:rFonts w:ascii="Times New Roman" w:hAnsi="Times New Roman" w:cs="Times New Roman"/>
+          <w:sz w:val="20"/>
+          <w:szCs w:val="20"/>
+          <w:vertAlign w:val="subscript"/>
+        </w:rPr>
+        <w:t>S</w:t>
+      </w:r>
+      <w:r>
+        <w:rPr>
+          <w:rFonts w:ascii="Times New Roman" w:hAnsi="Times New Roman" w:cs="Times New Roman"/>
+          <w:sz w:val="20"/>
+          <w:szCs w:val="20"/>
+        </w:rPr>
+        <w:t xml:space="preserve">. The gain of the circuit was calculated to be 69.774V/V and simulated to be 68.91V/V. However, the actual gain during the live demonstration ended up at 36V/V. The most likely cause for the difference in gain between the theoretical and experimental results is that of noise produced by unoptimized potentiometer usage. Despite the differences in results, the maximum gain of the demonstration still outperformed the original specifications for the </w:t>
+      </w:r>
+      <w:proofErr w:type="gramStart"/>
+      <w:r>
+        <w:rPr>
+          <w:rFonts w:ascii="Times New Roman" w:hAnsi="Times New Roman" w:cs="Times New Roman"/>
+          <w:sz w:val="20"/>
+          <w:szCs w:val="20"/>
+        </w:rPr>
+        <w:t>project, and</w:t>
+      </w:r>
+      <w:proofErr w:type="gramEnd"/>
+      <w:r>
+        <w:rPr>
+          <w:rFonts w:ascii="Times New Roman" w:hAnsi="Times New Roman" w:cs="Times New Roman"/>
+          <w:sz w:val="20"/>
+          <w:szCs w:val="20"/>
+        </w:rPr>
+        <w:t xml:space="preserve"> maintained the appropriate output gain of ±5V.</w:t>
+      </w:r>
+    </w:p>
+    <w:p>
+      <w:pPr>
+        <w:rPr>
+          <w:rFonts w:ascii="Times New Roman" w:hAnsi="Times New Roman" w:cs="Times New Roman"/>
+          <w:sz w:val="20"/>
+          <w:szCs w:val="20"/>
+        </w:rPr>
+      </w:pPr>
+      <w:r>
+        <w:rPr>
+          <w:rFonts w:ascii="Times New Roman" w:hAnsi="Times New Roman" w:cs="Times New Roman"/>
+          <w:sz w:val="20"/>
+          <w:szCs w:val="20"/>
+        </w:rPr>
+        <w:t>Keywords – MOSFET, amplifier, common-emitter</w:t>
+      </w:r>
+    </w:p>
+    <w:p>
+      <w:pPr>
         <w:pStyle w:val="ListParagraph"/>
         <w:numPr>
           <w:ilvl w:val="0"/>
@@ -289,7 +433,15 @@
           <w:sz w:val="20"/>
           <w:szCs w:val="20"/>
         </w:rPr>
-        <w:t xml:space="preserve"> In modification to the original specifications for the lab, the 2N7000 MOSFET chip was used instead, as the CD4007UBE is not included in the Multisim database and the two are functionally identical. Any differences in manufacturing specifications were noted and used during hand analysis.</w:t>
+        <w:t xml:space="preserve"> In modification to the original specifications for the lab, the 2N7000 MOSFET chip was used instead, as the CD4007UBE is not included in the Multisim </w:t>
+      </w:r>
+      <w:r>
+        <w:rPr>
+          <w:rFonts w:ascii="Times New Roman" w:hAnsi="Times New Roman" w:cs="Times New Roman"/>
+          <w:sz w:val="20"/>
+          <w:szCs w:val="20"/>
+        </w:rPr>
+        <w:t>database and the two are functionally identical. Any differences in manufacturing specifications were noted and used during hand analysis.</w:t>
       </w:r>
     </w:p>
     <w:p>
@@ -326,7 +478,7 @@
                     </pic:cNvPicPr>
                   </pic:nvPicPr>
                   <pic:blipFill>
-                    <a:blip r:embed="rId7" cstate="print">
+                    <a:blip r:embed="rId8" cstate="print">
                       <a:extLst>
                         <a:ext uri="{28A0092B-C50C-407E-A947-70E740481C1C}">
                           <a14:useLocalDpi xmlns:a14="http://schemas.microsoft.com/office/drawing/2010/main" val="0"/>
@@ -741,15 +893,7 @@
           <w:sz w:val="20"/>
           <w:szCs w:val="20"/>
         </w:rPr>
-        <w:t xml:space="preserve">Once the resistor values were found, DC analysis was performed using standard biasing </w:t>
-      </w:r>
-      <w:r>
-        <w:rPr>
-          <w:rFonts w:ascii="Times New Roman" w:hAnsi="Times New Roman" w:cs="Times New Roman"/>
-          <w:sz w:val="20"/>
-          <w:szCs w:val="20"/>
-        </w:rPr>
-        <w:t xml:space="preserve">techniques for MOSFET amplifiers. As such, a 0V AC source was assumed, and so only the </w:t>
+        <w:t xml:space="preserve">Once the resistor values were found, DC analysis was performed using standard biasing techniques for MOSFET amplifiers. As such, a 0V AC source was assumed, and so only the </w:t>
       </w:r>
       <w:r>
         <w:rPr>
@@ -860,7 +1004,7 @@
                     </pic:cNvPicPr>
                   </pic:nvPicPr>
                   <pic:blipFill>
-                    <a:blip r:embed="rId8" cstate="print">
+                    <a:blip r:embed="rId9" cstate="print">
                       <a:extLst>
                         <a:ext uri="{28A0092B-C50C-407E-A947-70E740481C1C}">
                           <a14:useLocalDpi xmlns:a14="http://schemas.microsoft.com/office/drawing/2010/main" val="0"/>
@@ -2682,16 +2826,7 @@
           <w:sz w:val="20"/>
           <w:szCs w:val="20"/>
         </w:rPr>
-        <w:t xml:space="preserve">A substitution </w:t>
-      </w:r>
-      <w:r>
-        <w:rPr>
-          <w:rFonts w:ascii="Times New Roman" w:hAnsi="Times New Roman" w:cs="Times New Roman"/>
-          <w:sz w:val="20"/>
-          <w:szCs w:val="20"/>
-        </w:rPr>
-        <w:lastRenderedPageBreak/>
-        <w:t>for V</w:t>
+        <w:t>A substitution for V</w:t>
       </w:r>
       <w:r>
         <w:rPr>
@@ -3162,7 +3297,6 @@
     </w:p>
     <w:p>
       <w:pPr>
-        <w:ind w:firstLine="720"/>
         <w:rPr>
           <w:rFonts w:ascii="Times New Roman" w:hAnsi="Times New Roman" w:cs="Times New Roman"/>
           <w:sz w:val="20"/>
@@ -4029,7 +4163,7 @@
                     <pic:cNvPicPr/>
                   </pic:nvPicPr>
                   <pic:blipFill>
-                    <a:blip r:embed="rId9"/>
+                    <a:blip r:embed="rId10"/>
                     <a:stretch>
                       <a:fillRect/>
                     </a:stretch>
@@ -4929,7 +5063,7 @@
     </w:p>
     <w:tbl>
       <w:tblPr>
-        <w:tblW w:w="4914" w:type="dxa"/>
+        <w:tblW w:w="4585" w:type="dxa"/>
         <w:jc w:val="center"/>
         <w:tblBorders>
           <w:top w:val="single" w:sz="4" w:space="0" w:color="auto"/>
@@ -4942,10 +5076,11 @@
         <w:tblLook w:val="04A0" w:firstRow="1" w:lastRow="0" w:firstColumn="1" w:lastColumn="0" w:noHBand="0" w:noVBand="1"/>
       </w:tblPr>
       <w:tblGrid>
-        <w:gridCol w:w="1360"/>
-        <w:gridCol w:w="1180"/>
-        <w:gridCol w:w="1080"/>
+        <w:gridCol w:w="855"/>
+        <w:gridCol w:w="1127"/>
+        <w:gridCol w:w="1028"/>
         <w:gridCol w:w="1294"/>
+        <w:gridCol w:w="833"/>
       </w:tblGrid>
       <w:tr>
         <w:trPr>
@@ -4954,7 +5089,7 @@
         </w:trPr>
         <w:tc>
           <w:tcPr>
-            <w:tcW w:w="1360" w:type="dxa"/>
+            <w:tcW w:w="0" w:type="auto"/>
             <w:shd w:val="clear" w:color="auto" w:fill="auto"/>
             <w:noWrap/>
             <w:vAlign w:val="center"/>
@@ -4976,7 +5111,7 @@
         </w:tc>
         <w:tc>
           <w:tcPr>
-            <w:tcW w:w="1180" w:type="dxa"/>
+            <w:tcW w:w="0" w:type="auto"/>
             <w:shd w:val="clear" w:color="auto" w:fill="auto"/>
             <w:noWrap/>
             <w:vAlign w:val="center"/>
@@ -5010,7 +5145,7 @@
         </w:tc>
         <w:tc>
           <w:tcPr>
-            <w:tcW w:w="1080" w:type="dxa"/>
+            <w:tcW w:w="0" w:type="auto"/>
             <w:shd w:val="clear" w:color="auto" w:fill="auto"/>
             <w:noWrap/>
             <w:vAlign w:val="center"/>
@@ -5044,7 +5179,7 @@
         </w:tc>
         <w:tc>
           <w:tcPr>
-            <w:tcW w:w="1294" w:type="dxa"/>
+            <w:tcW w:w="0" w:type="auto"/>
             <w:shd w:val="clear" w:color="auto" w:fill="auto"/>
             <w:noWrap/>
             <w:vAlign w:val="center"/>
@@ -5073,6 +5208,36 @@
                 <w14:ligatures w14:val="none"/>
               </w:rPr>
               <w:t>Experimental</w:t>
+            </w:r>
+          </w:p>
+        </w:tc>
+        <w:tc>
+          <w:tcPr>
+            <w:tcW w:w="1123" w:type="dxa"/>
+          </w:tcPr>
+          <w:p>
+            <w:pPr>
+              <w:spacing w:after="0" w:line="240" w:lineRule="auto"/>
+              <w:jc w:val="center"/>
+              <w:rPr>
+                <w:rFonts w:ascii="Times New Roman" w:eastAsia="Times New Roman" w:hAnsi="Times New Roman" w:cs="Times New Roman"/>
+                <w:color w:val="000000"/>
+                <w:kern w:val="0"/>
+                <w:sz w:val="20"/>
+                <w:szCs w:val="20"/>
+                <w14:ligatures w14:val="none"/>
+              </w:rPr>
+            </w:pPr>
+            <w:r>
+              <w:rPr>
+                <w:rFonts w:ascii="Times New Roman" w:eastAsia="Times New Roman" w:hAnsi="Times New Roman" w:cs="Times New Roman"/>
+                <w:color w:val="000000"/>
+                <w:kern w:val="0"/>
+                <w:sz w:val="20"/>
+                <w:szCs w:val="20"/>
+                <w14:ligatures w14:val="none"/>
+              </w:rPr>
+              <w:t>Percent Error</w:t>
             </w:r>
           </w:p>
         </w:tc>
@@ -5084,7 +5249,7 @@
         </w:trPr>
         <w:tc>
           <w:tcPr>
-            <w:tcW w:w="1360" w:type="dxa"/>
+            <w:tcW w:w="0" w:type="auto"/>
             <w:shd w:val="clear" w:color="auto" w:fill="auto"/>
             <w:noWrap/>
             <w:vAlign w:val="center"/>
@@ -5141,7 +5306,7 @@
         </w:tc>
         <w:tc>
           <w:tcPr>
-            <w:tcW w:w="1180" w:type="dxa"/>
+            <w:tcW w:w="0" w:type="auto"/>
             <w:shd w:val="clear" w:color="auto" w:fill="auto"/>
             <w:noWrap/>
             <w:vAlign w:val="center"/>
@@ -5175,7 +5340,7 @@
         </w:tc>
         <w:tc>
           <w:tcPr>
-            <w:tcW w:w="1080" w:type="dxa"/>
+            <w:tcW w:w="0" w:type="auto"/>
             <w:shd w:val="clear" w:color="auto" w:fill="auto"/>
             <w:noWrap/>
             <w:vAlign w:val="center"/>
@@ -5209,7 +5374,7 @@
         </w:tc>
         <w:tc>
           <w:tcPr>
-            <w:tcW w:w="1294" w:type="dxa"/>
+            <w:tcW w:w="0" w:type="auto"/>
             <w:shd w:val="clear" w:color="auto" w:fill="auto"/>
             <w:noWrap/>
             <w:vAlign w:val="center"/>
@@ -5238,6 +5403,36 @@
                 <w14:ligatures w14:val="none"/>
               </w:rPr>
               <w:t>2.423</w:t>
+            </w:r>
+          </w:p>
+        </w:tc>
+        <w:tc>
+          <w:tcPr>
+            <w:tcW w:w="1123" w:type="dxa"/>
+          </w:tcPr>
+          <w:p>
+            <w:pPr>
+              <w:spacing w:after="0" w:line="240" w:lineRule="auto"/>
+              <w:jc w:val="center"/>
+              <w:rPr>
+                <w:rFonts w:ascii="Times New Roman" w:eastAsia="Times New Roman" w:hAnsi="Times New Roman" w:cs="Times New Roman"/>
+                <w:color w:val="000000"/>
+                <w:kern w:val="0"/>
+                <w:sz w:val="20"/>
+                <w:szCs w:val="20"/>
+                <w14:ligatures w14:val="none"/>
+              </w:rPr>
+            </w:pPr>
+            <w:r>
+              <w:rPr>
+                <w:rFonts w:ascii="Times New Roman" w:eastAsia="Times New Roman" w:hAnsi="Times New Roman" w:cs="Times New Roman"/>
+                <w:color w:val="000000"/>
+                <w:kern w:val="0"/>
+                <w:sz w:val="20"/>
+                <w:szCs w:val="20"/>
+                <w14:ligatures w14:val="none"/>
+              </w:rPr>
+              <w:t>2.8%</w:t>
             </w:r>
           </w:p>
         </w:tc>
@@ -5249,7 +5444,7 @@
         </w:trPr>
         <w:tc>
           <w:tcPr>
-            <w:tcW w:w="1360" w:type="dxa"/>
+            <w:tcW w:w="0" w:type="auto"/>
             <w:shd w:val="clear" w:color="auto" w:fill="auto"/>
             <w:noWrap/>
             <w:vAlign w:val="center"/>
@@ -5306,7 +5501,7 @@
         </w:tc>
         <w:tc>
           <w:tcPr>
-            <w:tcW w:w="1180" w:type="dxa"/>
+            <w:tcW w:w="0" w:type="auto"/>
             <w:shd w:val="clear" w:color="auto" w:fill="auto"/>
             <w:noWrap/>
             <w:vAlign w:val="center"/>
@@ -5340,7 +5535,7 @@
         </w:tc>
         <w:tc>
           <w:tcPr>
-            <w:tcW w:w="1080" w:type="dxa"/>
+            <w:tcW w:w="0" w:type="auto"/>
             <w:shd w:val="clear" w:color="auto" w:fill="auto"/>
             <w:noWrap/>
             <w:vAlign w:val="center"/>
@@ -5374,7 +5569,7 @@
         </w:tc>
         <w:tc>
           <w:tcPr>
-            <w:tcW w:w="1294" w:type="dxa"/>
+            <w:tcW w:w="0" w:type="auto"/>
             <w:shd w:val="clear" w:color="auto" w:fill="auto"/>
             <w:noWrap/>
             <w:vAlign w:val="center"/>
@@ -5403,6 +5598,36 @@
                 <w14:ligatures w14:val="none"/>
               </w:rPr>
               <w:t>6.873</w:t>
+            </w:r>
+          </w:p>
+        </w:tc>
+        <w:tc>
+          <w:tcPr>
+            <w:tcW w:w="1123" w:type="dxa"/>
+          </w:tcPr>
+          <w:p>
+            <w:pPr>
+              <w:spacing w:after="0" w:line="240" w:lineRule="auto"/>
+              <w:jc w:val="center"/>
+              <w:rPr>
+                <w:rFonts w:ascii="Times New Roman" w:eastAsia="Times New Roman" w:hAnsi="Times New Roman" w:cs="Times New Roman"/>
+                <w:color w:val="000000"/>
+                <w:kern w:val="0"/>
+                <w:sz w:val="20"/>
+                <w:szCs w:val="20"/>
+                <w14:ligatures w14:val="none"/>
+              </w:rPr>
+            </w:pPr>
+            <w:r>
+              <w:rPr>
+                <w:rFonts w:ascii="Times New Roman" w:eastAsia="Times New Roman" w:hAnsi="Times New Roman" w:cs="Times New Roman"/>
+                <w:color w:val="000000"/>
+                <w:kern w:val="0"/>
+                <w:sz w:val="20"/>
+                <w:szCs w:val="20"/>
+                <w14:ligatures w14:val="none"/>
+              </w:rPr>
+              <w:t>1.327%</w:t>
             </w:r>
           </w:p>
         </w:tc>
@@ -5414,7 +5639,7 @@
         </w:trPr>
         <w:tc>
           <w:tcPr>
-            <w:tcW w:w="1360" w:type="dxa"/>
+            <w:tcW w:w="0" w:type="auto"/>
             <w:shd w:val="clear" w:color="auto" w:fill="auto"/>
             <w:noWrap/>
             <w:vAlign w:val="center"/>
@@ -5493,7 +5718,7 @@
         </w:tc>
         <w:tc>
           <w:tcPr>
-            <w:tcW w:w="1180" w:type="dxa"/>
+            <w:tcW w:w="0" w:type="auto"/>
             <w:shd w:val="clear" w:color="auto" w:fill="auto"/>
             <w:noWrap/>
             <w:vAlign w:val="center"/>
@@ -5527,7 +5752,7 @@
         </w:tc>
         <w:tc>
           <w:tcPr>
-            <w:tcW w:w="1080" w:type="dxa"/>
+            <w:tcW w:w="0" w:type="auto"/>
             <w:shd w:val="clear" w:color="auto" w:fill="auto"/>
             <w:noWrap/>
             <w:vAlign w:val="center"/>
@@ -5561,7 +5786,7 @@
         </w:tc>
         <w:tc>
           <w:tcPr>
-            <w:tcW w:w="1294" w:type="dxa"/>
+            <w:tcW w:w="0" w:type="auto"/>
             <w:shd w:val="clear" w:color="auto" w:fill="auto"/>
             <w:noWrap/>
             <w:vAlign w:val="center"/>
@@ -5593,6 +5818,36 @@
             </w:r>
           </w:p>
         </w:tc>
+        <w:tc>
+          <w:tcPr>
+            <w:tcW w:w="1123" w:type="dxa"/>
+          </w:tcPr>
+          <w:p>
+            <w:pPr>
+              <w:spacing w:after="0" w:line="240" w:lineRule="auto"/>
+              <w:jc w:val="center"/>
+              <w:rPr>
+                <w:rFonts w:ascii="Times New Roman" w:eastAsia="Times New Roman" w:hAnsi="Times New Roman" w:cs="Times New Roman"/>
+                <w:color w:val="000000"/>
+                <w:kern w:val="0"/>
+                <w:sz w:val="20"/>
+                <w:szCs w:val="20"/>
+                <w14:ligatures w14:val="none"/>
+              </w:rPr>
+            </w:pPr>
+            <w:r>
+              <w:rPr>
+                <w:rFonts w:ascii="Times New Roman" w:eastAsia="Times New Roman" w:hAnsi="Times New Roman" w:cs="Times New Roman"/>
+                <w:color w:val="000000"/>
+                <w:kern w:val="0"/>
+                <w:sz w:val="20"/>
+                <w:szCs w:val="20"/>
+                <w14:ligatures w14:val="none"/>
+              </w:rPr>
+              <w:t>0.885%</w:t>
+            </w:r>
+          </w:p>
+        </w:tc>
       </w:tr>
     </w:tbl>
     <w:p>
@@ -5601,8 +5856,6 @@
         <w:jc w:val="center"/>
         <w:rPr>
           <w:rFonts w:ascii="Times New Roman" w:hAnsi="Times New Roman" w:cs="Times New Roman"/>
-          <w:sz w:val="20"/>
-          <w:szCs w:val="20"/>
         </w:rPr>
       </w:pPr>
       <w:r>
@@ -5621,37 +5874,12 @@
         <w:rPr>
           <w:rFonts w:ascii="Times New Roman" w:hAnsi="Times New Roman" w:cs="Times New Roman"/>
         </w:rPr>
-        <w:fldChar w:fldCharType="begin"/>
-      </w:r>
-      <w:r>
-        <w:rPr>
-          <w:rFonts w:ascii="Times New Roman" w:hAnsi="Times New Roman" w:cs="Times New Roman"/>
-        </w:rPr>
-        <w:instrText xml:space="preserve"> SEQ Figure \* ARABIC </w:instrText>
-      </w:r>
-      <w:r>
-        <w:rPr>
-          <w:rFonts w:ascii="Times New Roman" w:hAnsi="Times New Roman" w:cs="Times New Roman"/>
-        </w:rPr>
-        <w:fldChar w:fldCharType="separate"/>
-      </w:r>
-      <w:r>
-        <w:rPr>
-          <w:rFonts w:ascii="Times New Roman" w:hAnsi="Times New Roman" w:cs="Times New Roman"/>
-          <w:noProof/>
-        </w:rPr>
         <w:t>1</w:t>
       </w:r>
       <w:r>
         <w:rPr>
           <w:rFonts w:ascii="Times New Roman" w:hAnsi="Times New Roman" w:cs="Times New Roman"/>
         </w:rPr>
-        <w:fldChar w:fldCharType="end"/>
-      </w:r>
-      <w:r>
-        <w:rPr>
-          <w:rFonts w:ascii="Times New Roman" w:hAnsi="Times New Roman" w:cs="Times New Roman"/>
-        </w:rPr>
         <w:t xml:space="preserve"> </w:t>
       </w:r>
       <w:r>
@@ -5659,11 +5887,55 @@
           <w:rFonts w:ascii="Times New Roman" w:hAnsi="Times New Roman" w:cs="Times New Roman"/>
         </w:rPr>
         <w:t>Results of DC Analysis</w:t>
+      </w:r>
+    </w:p>
+    <w:p>
+      <w:pPr>
+        <w:ind w:firstLine="720"/>
+        <w:rPr>
+          <w:rFonts w:ascii="Times New Roman" w:hAnsi="Times New Roman" w:cs="Times New Roman"/>
+          <w:sz w:val="20"/>
+          <w:szCs w:val="20"/>
+        </w:rPr>
+      </w:pPr>
+      <w:r>
+        <w:rPr>
+          <w:rFonts w:ascii="Times New Roman" w:hAnsi="Times New Roman" w:cs="Times New Roman"/>
+          <w:sz w:val="20"/>
+          <w:szCs w:val="20"/>
+        </w:rPr>
+        <w:t xml:space="preserve">The simulation and live testing </w:t>
+      </w:r>
+      <w:proofErr w:type="gramStart"/>
+      <w:r>
+        <w:rPr>
+          <w:rFonts w:ascii="Times New Roman" w:hAnsi="Times New Roman" w:cs="Times New Roman"/>
+          <w:sz w:val="20"/>
+          <w:szCs w:val="20"/>
+        </w:rPr>
+        <w:t>performed</w:t>
+      </w:r>
+      <w:proofErr w:type="gramEnd"/>
+      <w:r>
+        <w:rPr>
+          <w:rFonts w:ascii="Times New Roman" w:hAnsi="Times New Roman" w:cs="Times New Roman"/>
+          <w:sz w:val="20"/>
+          <w:szCs w:val="20"/>
+        </w:rPr>
+        <w:t xml:space="preserve"> at about the level calculated during DC analysis. The small amount of percent error between the theoretical and experimental values is likely the result of manufacturing error in the resistors</w:t>
+      </w:r>
+      <w:r>
+        <w:rPr>
+          <w:rFonts w:ascii="Times New Roman" w:hAnsi="Times New Roman" w:cs="Times New Roman"/>
+          <w:sz w:val="20"/>
+          <w:szCs w:val="20"/>
+        </w:rPr>
+        <w:t>, leading to an increase in maximum current during the demonstration.</w:t>
       </w:r>
     </w:p>
     <w:tbl>
       <w:tblPr>
-        <w:tblW w:w="4914" w:type="dxa"/>
+        <w:tblW w:w="5098" w:type="pct"/>
         <w:jc w:val="center"/>
         <w:tblBorders>
           <w:top w:val="single" w:sz="4" w:space="0" w:color="auto"/>
@@ -5676,10 +5948,11 @@
         <w:tblLook w:val="04A0" w:firstRow="1" w:lastRow="0" w:firstColumn="1" w:lastColumn="0" w:noHBand="0" w:noVBand="1"/>
       </w:tblPr>
       <w:tblGrid>
-        <w:gridCol w:w="1360"/>
-        <w:gridCol w:w="1180"/>
-        <w:gridCol w:w="1080"/>
+        <w:gridCol w:w="961"/>
+        <w:gridCol w:w="1127"/>
+        <w:gridCol w:w="1028"/>
         <w:gridCol w:w="1294"/>
+        <w:gridCol w:w="933"/>
       </w:tblGrid>
       <w:tr>
         <w:trPr>
@@ -5688,7 +5961,7 @@
         </w:trPr>
         <w:tc>
           <w:tcPr>
-            <w:tcW w:w="1360" w:type="dxa"/>
+            <w:tcW w:w="1166" w:type="pct"/>
             <w:shd w:val="clear" w:color="auto" w:fill="auto"/>
             <w:noWrap/>
             <w:vAlign w:val="center"/>
@@ -5710,7 +5983,7 @@
         </w:tc>
         <w:tc>
           <w:tcPr>
-            <w:tcW w:w="1180" w:type="dxa"/>
+            <w:tcW w:w="959" w:type="pct"/>
             <w:shd w:val="clear" w:color="auto" w:fill="auto"/>
             <w:noWrap/>
             <w:vAlign w:val="center"/>
@@ -5744,7 +6017,7 @@
         </w:tc>
         <w:tc>
           <w:tcPr>
-            <w:tcW w:w="1080" w:type="dxa"/>
+            <w:tcW w:w="883" w:type="pct"/>
             <w:shd w:val="clear" w:color="auto" w:fill="auto"/>
             <w:noWrap/>
             <w:vAlign w:val="center"/>
@@ -5778,7 +6051,7 @@
         </w:tc>
         <w:tc>
           <w:tcPr>
-            <w:tcW w:w="1294" w:type="dxa"/>
+            <w:tcW w:w="1088" w:type="pct"/>
             <w:shd w:val="clear" w:color="auto" w:fill="auto"/>
             <w:noWrap/>
             <w:vAlign w:val="center"/>
@@ -5807,6 +6080,37 @@
                 <w14:ligatures w14:val="none"/>
               </w:rPr>
               <w:t>Experimental</w:t>
+            </w:r>
+          </w:p>
+        </w:tc>
+        <w:tc>
+          <w:tcPr>
+            <w:tcW w:w="905" w:type="pct"/>
+            <w:vAlign w:val="center"/>
+          </w:tcPr>
+          <w:p>
+            <w:pPr>
+              <w:spacing w:after="0" w:line="240" w:lineRule="auto"/>
+              <w:jc w:val="center"/>
+              <w:rPr>
+                <w:rFonts w:ascii="Times New Roman" w:eastAsia="Times New Roman" w:hAnsi="Times New Roman" w:cs="Times New Roman"/>
+                <w:color w:val="000000"/>
+                <w:kern w:val="0"/>
+                <w:sz w:val="20"/>
+                <w:szCs w:val="20"/>
+                <w14:ligatures w14:val="none"/>
+              </w:rPr>
+            </w:pPr>
+            <w:r>
+              <w:rPr>
+                <w:rFonts w:ascii="Times New Roman" w:eastAsia="Times New Roman" w:hAnsi="Times New Roman" w:cs="Times New Roman"/>
+                <w:color w:val="000000"/>
+                <w:kern w:val="0"/>
+                <w:sz w:val="20"/>
+                <w:szCs w:val="20"/>
+                <w14:ligatures w14:val="none"/>
+              </w:rPr>
+              <w:t>Percent Error</w:t>
             </w:r>
           </w:p>
         </w:tc>
@@ -5818,7 +6122,7 @@
         </w:trPr>
         <w:tc>
           <w:tcPr>
-            <w:tcW w:w="1360" w:type="dxa"/>
+            <w:tcW w:w="1166" w:type="pct"/>
             <w:shd w:val="clear" w:color="auto" w:fill="auto"/>
             <w:noWrap/>
             <w:vAlign w:val="center"/>
@@ -5829,6 +6133,27 @@
               <w:spacing w:after="0" w:line="240" w:lineRule="auto"/>
               <w:jc w:val="center"/>
               <w:rPr>
+                <w:rFonts w:ascii="Times New Roman" w:hAnsi="Times New Roman" w:cs="Times New Roman"/>
+                <w:color w:val="000000"/>
+                <w:sz w:val="20"/>
+                <w:szCs w:val="20"/>
+              </w:rPr>
+            </w:pPr>
+            <w:r>
+              <w:rPr>
+                <w:rFonts w:ascii="Times New Roman" w:hAnsi="Times New Roman" w:cs="Times New Roman"/>
+                <w:color w:val="000000"/>
+                <w:sz w:val="20"/>
+                <w:szCs w:val="20"/>
+              </w:rPr>
+              <w:t xml:space="preserve">Gain </w:t>
+            </w:r>
+          </w:p>
+          <w:p>
+            <w:pPr>
+              <w:spacing w:after="0" w:line="240" w:lineRule="auto"/>
+              <w:jc w:val="center"/>
+              <w:rPr>
                 <w:rFonts w:ascii="Times New Roman" w:eastAsia="Times New Roman" w:hAnsi="Times New Roman" w:cs="Times New Roman"/>
                 <w:color w:val="000000"/>
                 <w:kern w:val="0"/>
@@ -5839,43 +6164,18 @@
             </w:pPr>
             <w:r>
               <w:rPr>
-                <w:rFonts w:ascii="Times New Roman" w:eastAsia="Times New Roman" w:hAnsi="Times New Roman" w:cs="Times New Roman"/>
+                <w:rFonts w:ascii="Times New Roman" w:hAnsi="Times New Roman" w:cs="Times New Roman"/>
                 <w:color w:val="000000"/>
-                <w:kern w:val="0"/>
-                <w:sz w:val="20"/>
-                <w:szCs w:val="20"/>
-                <w14:ligatures w14:val="none"/>
-              </w:rPr>
-              <w:t>V</w:t>
-            </w:r>
-            <w:r>
-              <w:rPr>
-                <w:rFonts w:ascii="Times New Roman" w:eastAsia="Times New Roman" w:hAnsi="Times New Roman" w:cs="Times New Roman"/>
-                <w:color w:val="000000"/>
-                <w:kern w:val="0"/>
-                <w:sz w:val="20"/>
-                <w:szCs w:val="20"/>
-                <w:vertAlign w:val="subscript"/>
-                <w14:ligatures w14:val="none"/>
-              </w:rPr>
-              <w:t>GS</w:t>
-            </w:r>
-            <w:r>
-              <w:rPr>
-                <w:rFonts w:ascii="Times New Roman" w:eastAsia="Times New Roman" w:hAnsi="Times New Roman" w:cs="Times New Roman"/>
-                <w:color w:val="000000"/>
-                <w:kern w:val="0"/>
-                <w:sz w:val="20"/>
-                <w:szCs w:val="20"/>
-                <w14:ligatures w14:val="none"/>
-              </w:rPr>
-              <w:t xml:space="preserve"> (V)</w:t>
+                <w:sz w:val="20"/>
+                <w:szCs w:val="20"/>
+              </w:rPr>
+              <w:t>(V/V)</w:t>
             </w:r>
           </w:p>
         </w:tc>
         <w:tc>
           <w:tcPr>
-            <w:tcW w:w="1180" w:type="dxa"/>
+            <w:tcW w:w="959" w:type="pct"/>
             <w:shd w:val="clear" w:color="auto" w:fill="auto"/>
             <w:noWrap/>
             <w:vAlign w:val="center"/>
@@ -5896,20 +6196,18 @@
             </w:pPr>
             <w:r>
               <w:rPr>
-                <w:rFonts w:ascii="Times New Roman" w:eastAsia="Times New Roman" w:hAnsi="Times New Roman" w:cs="Times New Roman"/>
+                <w:rFonts w:ascii="Times New Roman" w:hAnsi="Times New Roman" w:cs="Times New Roman"/>
                 <w:color w:val="000000"/>
-                <w:kern w:val="0"/>
-                <w:sz w:val="20"/>
-                <w:szCs w:val="20"/>
-                <w14:ligatures w14:val="none"/>
-              </w:rPr>
-              <w:t>2.357</w:t>
+                <w:sz w:val="20"/>
+                <w:szCs w:val="20"/>
+              </w:rPr>
+              <w:t>69.774</w:t>
             </w:r>
           </w:p>
         </w:tc>
         <w:tc>
           <w:tcPr>
-            <w:tcW w:w="1080" w:type="dxa"/>
+            <w:tcW w:w="883" w:type="pct"/>
             <w:shd w:val="clear" w:color="auto" w:fill="auto"/>
             <w:noWrap/>
             <w:vAlign w:val="center"/>
@@ -5930,20 +6228,18 @@
             </w:pPr>
             <w:r>
               <w:rPr>
-                <w:rFonts w:ascii="Times New Roman" w:eastAsia="Times New Roman" w:hAnsi="Times New Roman" w:cs="Times New Roman"/>
+                <w:rFonts w:ascii="Times New Roman" w:hAnsi="Times New Roman" w:cs="Times New Roman"/>
                 <w:color w:val="000000"/>
-                <w:kern w:val="0"/>
-                <w:sz w:val="20"/>
-                <w:szCs w:val="20"/>
-                <w14:ligatures w14:val="none"/>
-              </w:rPr>
-              <w:t>2.357</w:t>
+                <w:sz w:val="20"/>
+                <w:szCs w:val="20"/>
+              </w:rPr>
+              <w:t>68.91</w:t>
             </w:r>
           </w:p>
         </w:tc>
         <w:tc>
           <w:tcPr>
-            <w:tcW w:w="1294" w:type="dxa"/>
+            <w:tcW w:w="1088" w:type="pct"/>
             <w:shd w:val="clear" w:color="auto" w:fill="auto"/>
             <w:noWrap/>
             <w:vAlign w:val="center"/>
@@ -5964,6 +6260,25 @@
             </w:pPr>
             <w:r>
               <w:rPr>
+                <w:rFonts w:ascii="Times New Roman" w:hAnsi="Times New Roman" w:cs="Times New Roman"/>
+                <w:color w:val="000000"/>
+                <w:sz w:val="20"/>
+                <w:szCs w:val="20"/>
+              </w:rPr>
+              <w:t>36</w:t>
+            </w:r>
+          </w:p>
+        </w:tc>
+        <w:tc>
+          <w:tcPr>
+            <w:tcW w:w="905" w:type="pct"/>
+            <w:vAlign w:val="center"/>
+          </w:tcPr>
+          <w:p>
+            <w:pPr>
+              <w:spacing w:after="0" w:line="240" w:lineRule="auto"/>
+              <w:jc w:val="center"/>
+              <w:rPr>
                 <w:rFonts w:ascii="Times New Roman" w:eastAsia="Times New Roman" w:hAnsi="Times New Roman" w:cs="Times New Roman"/>
                 <w:color w:val="000000"/>
                 <w:kern w:val="0"/>
@@ -5971,7 +6286,17 @@
                 <w:szCs w:val="20"/>
                 <w14:ligatures w14:val="none"/>
               </w:rPr>
-              <w:t>2.423</w:t>
+            </w:pPr>
+            <w:r>
+              <w:rPr>
+                <w:rFonts w:ascii="Times New Roman" w:eastAsia="Times New Roman" w:hAnsi="Times New Roman" w:cs="Times New Roman"/>
+                <w:color w:val="000000"/>
+                <w:kern w:val="0"/>
+                <w:sz w:val="20"/>
+                <w:szCs w:val="20"/>
+                <w14:ligatures w14:val="none"/>
+              </w:rPr>
+              <w:t>48.405%</w:t>
             </w:r>
           </w:p>
         </w:tc>
@@ -5983,7 +6308,7 @@
         </w:trPr>
         <w:tc>
           <w:tcPr>
-            <w:tcW w:w="1360" w:type="dxa"/>
+            <w:tcW w:w="1166" w:type="pct"/>
             <w:shd w:val="clear" w:color="auto" w:fill="auto"/>
             <w:noWrap/>
             <w:vAlign w:val="center"/>
@@ -5994,6 +6319,27 @@
               <w:spacing w:after="0" w:line="240" w:lineRule="auto"/>
               <w:jc w:val="center"/>
               <w:rPr>
+                <w:rFonts w:ascii="Times New Roman" w:hAnsi="Times New Roman" w:cs="Times New Roman"/>
+                <w:color w:val="000000"/>
+                <w:sz w:val="20"/>
+                <w:szCs w:val="20"/>
+              </w:rPr>
+            </w:pPr>
+            <w:r>
+              <w:rPr>
+                <w:rFonts w:ascii="Times New Roman" w:hAnsi="Times New Roman" w:cs="Times New Roman"/>
+                <w:color w:val="000000"/>
+                <w:sz w:val="20"/>
+                <w:szCs w:val="20"/>
+              </w:rPr>
+              <w:t xml:space="preserve">Rin </w:t>
+            </w:r>
+          </w:p>
+          <w:p>
+            <w:pPr>
+              <w:spacing w:after="0" w:line="240" w:lineRule="auto"/>
+              <w:jc w:val="center"/>
+              <w:rPr>
                 <w:rFonts w:ascii="Times New Roman" w:eastAsia="Times New Roman" w:hAnsi="Times New Roman" w:cs="Times New Roman"/>
                 <w:color w:val="000000"/>
                 <w:kern w:val="0"/>
@@ -6004,43 +6350,18 @@
             </w:pPr>
             <w:r>
               <w:rPr>
-                <w:rFonts w:ascii="Times New Roman" w:eastAsia="Times New Roman" w:hAnsi="Times New Roman" w:cs="Times New Roman"/>
+                <w:rFonts w:ascii="Times New Roman" w:hAnsi="Times New Roman" w:cs="Times New Roman"/>
                 <w:color w:val="000000"/>
-                <w:kern w:val="0"/>
-                <w:sz w:val="20"/>
-                <w:szCs w:val="20"/>
-                <w14:ligatures w14:val="none"/>
-              </w:rPr>
-              <w:t>V</w:t>
-            </w:r>
-            <w:r>
-              <w:rPr>
-                <w:rFonts w:ascii="Times New Roman" w:eastAsia="Times New Roman" w:hAnsi="Times New Roman" w:cs="Times New Roman"/>
-                <w:color w:val="000000"/>
-                <w:kern w:val="0"/>
-                <w:sz w:val="20"/>
-                <w:szCs w:val="20"/>
-                <w:vertAlign w:val="subscript"/>
-                <w14:ligatures w14:val="none"/>
-              </w:rPr>
-              <w:t>DS</w:t>
-            </w:r>
-            <w:r>
-              <w:rPr>
-                <w:rFonts w:ascii="Times New Roman" w:eastAsia="Times New Roman" w:hAnsi="Times New Roman" w:cs="Times New Roman"/>
-                <w:color w:val="000000"/>
-                <w:kern w:val="0"/>
-                <w:sz w:val="20"/>
-                <w:szCs w:val="20"/>
-                <w14:ligatures w14:val="none"/>
-              </w:rPr>
-              <w:t xml:space="preserve"> (V)</w:t>
+                <w:sz w:val="20"/>
+                <w:szCs w:val="20"/>
+              </w:rPr>
+              <w:t>(KOHM)</w:t>
             </w:r>
           </w:p>
         </w:tc>
         <w:tc>
           <w:tcPr>
-            <w:tcW w:w="1180" w:type="dxa"/>
+            <w:tcW w:w="959" w:type="pct"/>
             <w:shd w:val="clear" w:color="auto" w:fill="auto"/>
             <w:noWrap/>
             <w:vAlign w:val="center"/>
@@ -6061,20 +6382,18 @@
             </w:pPr>
             <w:r>
               <w:rPr>
-                <w:rFonts w:ascii="Times New Roman" w:eastAsia="Times New Roman" w:hAnsi="Times New Roman" w:cs="Times New Roman"/>
+                <w:rFonts w:ascii="Times New Roman" w:hAnsi="Times New Roman" w:cs="Times New Roman"/>
                 <w:color w:val="000000"/>
-                <w:kern w:val="0"/>
-                <w:sz w:val="20"/>
-                <w:szCs w:val="20"/>
-                <w14:ligatures w14:val="none"/>
-              </w:rPr>
-              <w:t>6.783</w:t>
+                <w:sz w:val="20"/>
+                <w:szCs w:val="20"/>
+              </w:rPr>
+              <w:t>7.105</w:t>
             </w:r>
           </w:p>
         </w:tc>
         <w:tc>
           <w:tcPr>
-            <w:tcW w:w="1080" w:type="dxa"/>
+            <w:tcW w:w="883" w:type="pct"/>
             <w:shd w:val="clear" w:color="auto" w:fill="auto"/>
             <w:noWrap/>
             <w:vAlign w:val="center"/>
@@ -6095,20 +6414,18 @@
             </w:pPr>
             <w:r>
               <w:rPr>
-                <w:rFonts w:ascii="Times New Roman" w:eastAsia="Times New Roman" w:hAnsi="Times New Roman" w:cs="Times New Roman"/>
+                <w:rFonts w:ascii="Times New Roman" w:hAnsi="Times New Roman" w:cs="Times New Roman"/>
                 <w:color w:val="000000"/>
-                <w:kern w:val="0"/>
-                <w:sz w:val="20"/>
-                <w:szCs w:val="20"/>
-                <w14:ligatures w14:val="none"/>
-              </w:rPr>
-              <w:t>6.784</w:t>
+                <w:sz w:val="20"/>
+                <w:szCs w:val="20"/>
+              </w:rPr>
+              <w:t>7.11</w:t>
             </w:r>
           </w:p>
         </w:tc>
         <w:tc>
           <w:tcPr>
-            <w:tcW w:w="1294" w:type="dxa"/>
+            <w:tcW w:w="1088" w:type="pct"/>
             <w:shd w:val="clear" w:color="auto" w:fill="auto"/>
             <w:noWrap/>
             <w:vAlign w:val="center"/>
@@ -6129,6 +6446,25 @@
             </w:pPr>
             <w:r>
               <w:rPr>
+                <w:rFonts w:ascii="Times New Roman" w:hAnsi="Times New Roman" w:cs="Times New Roman"/>
+                <w:color w:val="000000"/>
+                <w:sz w:val="20"/>
+                <w:szCs w:val="20"/>
+              </w:rPr>
+              <w:t>7.194</w:t>
+            </w:r>
+          </w:p>
+        </w:tc>
+        <w:tc>
+          <w:tcPr>
+            <w:tcW w:w="905" w:type="pct"/>
+            <w:vAlign w:val="center"/>
+          </w:tcPr>
+          <w:p>
+            <w:pPr>
+              <w:spacing w:after="0" w:line="240" w:lineRule="auto"/>
+              <w:jc w:val="center"/>
+              <w:rPr>
                 <w:rFonts w:ascii="Times New Roman" w:eastAsia="Times New Roman" w:hAnsi="Times New Roman" w:cs="Times New Roman"/>
                 <w:color w:val="000000"/>
                 <w:kern w:val="0"/>
@@ -6136,7 +6472,17 @@
                 <w:szCs w:val="20"/>
                 <w14:ligatures w14:val="none"/>
               </w:rPr>
-              <w:t>6.873</w:t>
+            </w:pPr>
+            <w:r>
+              <w:rPr>
+                <w:rFonts w:ascii="Times New Roman" w:eastAsia="Times New Roman" w:hAnsi="Times New Roman" w:cs="Times New Roman"/>
+                <w:color w:val="000000"/>
+                <w:kern w:val="0"/>
+                <w:sz w:val="20"/>
+                <w:szCs w:val="20"/>
+                <w14:ligatures w14:val="none"/>
+              </w:rPr>
+              <w:t>1.253%</w:t>
             </w:r>
           </w:p>
         </w:tc>
@@ -6148,7 +6494,7 @@
         </w:trPr>
         <w:tc>
           <w:tcPr>
-            <w:tcW w:w="1360" w:type="dxa"/>
+            <w:tcW w:w="1166" w:type="pct"/>
             <w:shd w:val="clear" w:color="auto" w:fill="auto"/>
             <w:noWrap/>
             <w:vAlign w:val="center"/>
@@ -6159,6 +6505,27 @@
               <w:spacing w:after="0" w:line="240" w:lineRule="auto"/>
               <w:jc w:val="center"/>
               <w:rPr>
+                <w:rFonts w:ascii="Times New Roman" w:hAnsi="Times New Roman" w:cs="Times New Roman"/>
+                <w:color w:val="000000"/>
+                <w:sz w:val="20"/>
+                <w:szCs w:val="20"/>
+              </w:rPr>
+            </w:pPr>
+            <w:r>
+              <w:rPr>
+                <w:rFonts w:ascii="Times New Roman" w:hAnsi="Times New Roman" w:cs="Times New Roman"/>
+                <w:color w:val="000000"/>
+                <w:sz w:val="20"/>
+                <w:szCs w:val="20"/>
+              </w:rPr>
+              <w:t xml:space="preserve">Rout </w:t>
+            </w:r>
+          </w:p>
+          <w:p>
+            <w:pPr>
+              <w:spacing w:after="0" w:line="240" w:lineRule="auto"/>
+              <w:jc w:val="center"/>
+              <w:rPr>
                 <w:rFonts w:ascii="Times New Roman" w:eastAsia="Times New Roman" w:hAnsi="Times New Roman" w:cs="Times New Roman"/>
                 <w:color w:val="000000"/>
                 <w:kern w:val="0"/>
@@ -6169,65 +6536,18 @@
             </w:pPr>
             <w:r>
               <w:rPr>
-                <w:rFonts w:ascii="Times New Roman" w:eastAsia="Times New Roman" w:hAnsi="Times New Roman" w:cs="Times New Roman"/>
+                <w:rFonts w:ascii="Times New Roman" w:hAnsi="Times New Roman" w:cs="Times New Roman"/>
                 <w:color w:val="000000"/>
-                <w:kern w:val="0"/>
-                <w:sz w:val="20"/>
-                <w:szCs w:val="20"/>
-                <w14:ligatures w14:val="none"/>
-              </w:rPr>
-              <w:t>I</w:t>
-            </w:r>
-            <w:r>
-              <w:rPr>
-                <w:rFonts w:ascii="Times New Roman" w:eastAsia="Times New Roman" w:hAnsi="Times New Roman" w:cs="Times New Roman"/>
-                <w:color w:val="000000"/>
-                <w:kern w:val="0"/>
-                <w:sz w:val="20"/>
-                <w:szCs w:val="20"/>
-                <w:vertAlign w:val="subscript"/>
-                <w14:ligatures w14:val="none"/>
-              </w:rPr>
-              <w:t>D</w:t>
-            </w:r>
-            <w:r>
-              <w:rPr>
-                <w:rFonts w:ascii="Times New Roman" w:eastAsia="Times New Roman" w:hAnsi="Times New Roman" w:cs="Times New Roman"/>
-                <w:color w:val="000000"/>
-                <w:kern w:val="0"/>
-                <w:sz w:val="20"/>
-                <w:szCs w:val="20"/>
-                <w14:ligatures w14:val="none"/>
-              </w:rPr>
-              <w:t xml:space="preserve"> (</w:t>
-            </w:r>
-            <w:r>
-              <w:rPr>
-                <w:rFonts w:ascii="Times New Roman" w:eastAsia="Times New Roman" w:hAnsi="Times New Roman" w:cs="Times New Roman"/>
-                <w:color w:val="000000"/>
-                <w:kern w:val="0"/>
-                <w:sz w:val="20"/>
-                <w:szCs w:val="20"/>
-                <w14:ligatures w14:val="none"/>
-              </w:rPr>
-              <w:t>µ</w:t>
-            </w:r>
-            <w:r>
-              <w:rPr>
-                <w:rFonts w:ascii="Times New Roman" w:eastAsia="Times New Roman" w:hAnsi="Times New Roman" w:cs="Times New Roman"/>
-                <w:color w:val="000000"/>
-                <w:kern w:val="0"/>
-                <w:sz w:val="20"/>
-                <w:szCs w:val="20"/>
-                <w14:ligatures w14:val="none"/>
-              </w:rPr>
-              <w:t>A)</w:t>
+                <w:sz w:val="20"/>
+                <w:szCs w:val="20"/>
+              </w:rPr>
+              <w:t>(KOHM)</w:t>
             </w:r>
           </w:p>
         </w:tc>
         <w:tc>
           <w:tcPr>
-            <w:tcW w:w="1180" w:type="dxa"/>
+            <w:tcW w:w="959" w:type="pct"/>
             <w:shd w:val="clear" w:color="auto" w:fill="auto"/>
             <w:noWrap/>
             <w:vAlign w:val="center"/>
@@ -6248,20 +6568,18 @@
             </w:pPr>
             <w:r>
               <w:rPr>
-                <w:rFonts w:ascii="Times New Roman" w:eastAsia="Times New Roman" w:hAnsi="Times New Roman" w:cs="Times New Roman"/>
+                <w:rFonts w:ascii="Times New Roman" w:hAnsi="Times New Roman" w:cs="Times New Roman"/>
                 <w:color w:val="000000"/>
-                <w:kern w:val="0"/>
-                <w:sz w:val="20"/>
-                <w:szCs w:val="20"/>
-                <w14:ligatures w14:val="none"/>
-              </w:rPr>
-              <w:t>678</w:t>
+                <w:sz w:val="20"/>
+                <w:szCs w:val="20"/>
+              </w:rPr>
+              <w:t>6.207</w:t>
             </w:r>
           </w:p>
         </w:tc>
         <w:tc>
           <w:tcPr>
-            <w:tcW w:w="1080" w:type="dxa"/>
+            <w:tcW w:w="883" w:type="pct"/>
             <w:shd w:val="clear" w:color="auto" w:fill="auto"/>
             <w:noWrap/>
             <w:vAlign w:val="center"/>
@@ -6282,20 +6600,18 @@
             </w:pPr>
             <w:r>
               <w:rPr>
-                <w:rFonts w:ascii="Times New Roman" w:eastAsia="Times New Roman" w:hAnsi="Times New Roman" w:cs="Times New Roman"/>
+                <w:rFonts w:ascii="Times New Roman" w:hAnsi="Times New Roman" w:cs="Times New Roman"/>
                 <w:color w:val="000000"/>
-                <w:kern w:val="0"/>
-                <w:sz w:val="20"/>
-                <w:szCs w:val="20"/>
-                <w14:ligatures w14:val="none"/>
-              </w:rPr>
-              <w:t>678</w:t>
+                <w:sz w:val="20"/>
+                <w:szCs w:val="20"/>
+              </w:rPr>
+              <w:t>6.211</w:t>
             </w:r>
           </w:p>
         </w:tc>
         <w:tc>
           <w:tcPr>
-            <w:tcW w:w="1294" w:type="dxa"/>
+            <w:tcW w:w="1088" w:type="pct"/>
             <w:shd w:val="clear" w:color="auto" w:fill="auto"/>
             <w:noWrap/>
             <w:vAlign w:val="center"/>
@@ -6316,6 +6632,25 @@
             </w:pPr>
             <w:r>
               <w:rPr>
+                <w:rFonts w:ascii="Times New Roman" w:hAnsi="Times New Roman" w:cs="Times New Roman"/>
+                <w:color w:val="000000"/>
+                <w:sz w:val="20"/>
+                <w:szCs w:val="20"/>
+              </w:rPr>
+              <w:t>6.329</w:t>
+            </w:r>
+          </w:p>
+        </w:tc>
+        <w:tc>
+          <w:tcPr>
+            <w:tcW w:w="905" w:type="pct"/>
+            <w:vAlign w:val="center"/>
+          </w:tcPr>
+          <w:p>
+            <w:pPr>
+              <w:spacing w:after="0" w:line="240" w:lineRule="auto"/>
+              <w:jc w:val="center"/>
+              <w:rPr>
                 <w:rFonts w:ascii="Times New Roman" w:eastAsia="Times New Roman" w:hAnsi="Times New Roman" w:cs="Times New Roman"/>
                 <w:color w:val="000000"/>
                 <w:kern w:val="0"/>
@@ -6323,7 +6658,17 @@
                 <w:szCs w:val="20"/>
                 <w14:ligatures w14:val="none"/>
               </w:rPr>
-              <w:t>684</w:t>
+            </w:pPr>
+            <w:r>
+              <w:rPr>
+                <w:rFonts w:ascii="Times New Roman" w:eastAsia="Times New Roman" w:hAnsi="Times New Roman" w:cs="Times New Roman"/>
+                <w:color w:val="000000"/>
+                <w:kern w:val="0"/>
+                <w:sz w:val="20"/>
+                <w:szCs w:val="20"/>
+                <w14:ligatures w14:val="none"/>
+              </w:rPr>
+              <w:t>1.966%</w:t>
             </w:r>
           </w:p>
         </w:tc>
@@ -6333,6 +6678,1053 @@
       <w:pPr>
         <w:pStyle w:val="Caption"/>
         <w:jc w:val="center"/>
+        <w:rPr>
+          <w:rFonts w:ascii="Times New Roman" w:hAnsi="Times New Roman" w:cs="Times New Roman"/>
+        </w:rPr>
+      </w:pPr>
+      <w:r>
+        <w:rPr>
+          <w:rFonts w:ascii="Times New Roman" w:hAnsi="Times New Roman" w:cs="Times New Roman"/>
+        </w:rPr>
+        <w:t>Table</w:t>
+      </w:r>
+      <w:r>
+        <w:rPr>
+          <w:rFonts w:ascii="Times New Roman" w:hAnsi="Times New Roman" w:cs="Times New Roman"/>
+        </w:rPr>
+        <w:t xml:space="preserve"> </w:t>
+      </w:r>
+      <w:r>
+        <w:rPr>
+          <w:rFonts w:ascii="Times New Roman" w:hAnsi="Times New Roman" w:cs="Times New Roman"/>
+        </w:rPr>
+        <w:t>2</w:t>
+      </w:r>
+      <w:r>
+        <w:rPr>
+          <w:rFonts w:ascii="Times New Roman" w:hAnsi="Times New Roman" w:cs="Times New Roman"/>
+        </w:rPr>
+        <w:t xml:space="preserve"> </w:t>
+      </w:r>
+      <w:r>
+        <w:rPr>
+          <w:rFonts w:ascii="Times New Roman" w:hAnsi="Times New Roman" w:cs="Times New Roman"/>
+        </w:rPr>
+        <w:t>Results of AC Analysis</w:t>
+      </w:r>
+    </w:p>
+    <w:p>
+      <w:pPr>
+        <w:ind w:firstLine="720"/>
+        <w:rPr>
+          <w:rFonts w:ascii="Times New Roman" w:hAnsi="Times New Roman" w:cs="Times New Roman"/>
+          <w:sz w:val="20"/>
+          <w:szCs w:val="20"/>
+        </w:rPr>
+      </w:pPr>
+      <w:r>
+        <w:rPr>
+          <w:rFonts w:ascii="Times New Roman" w:hAnsi="Times New Roman" w:cs="Times New Roman"/>
+          <w:sz w:val="20"/>
+          <w:szCs w:val="20"/>
+        </w:rPr>
+        <w:t xml:space="preserve">The input and output impedance </w:t>
+      </w:r>
+      <w:r>
+        <w:rPr>
+          <w:rFonts w:ascii="Times New Roman" w:hAnsi="Times New Roman" w:cs="Times New Roman"/>
+          <w:sz w:val="20"/>
+          <w:szCs w:val="20"/>
+        </w:rPr>
+        <w:t>measured during the lab was close to that found during AC analysis and the simulation. However, the voltage gain was far from ideal during the demonstration, achieving little more than half of the simulated and calculated value. It is likely that due to the high gain and sensitivity of the amplifier, the noise generated weakened the gain potential.</w:t>
+      </w:r>
+    </w:p>
+    <w:p>
+      <w:pPr>
+        <w:keepNext/>
+      </w:pPr>
+      <w:r>
+        <w:rPr>
+          <w:noProof/>
+        </w:rPr>
+        <w:lastRenderedPageBreak/>
+        <w:drawing>
+          <wp:inline distT="0" distB="0" distL="0" distR="0" wp14:anchorId="5953291B" wp14:editId="62295DF9">
+            <wp:extent cx="2637790" cy="617220"/>
+            <wp:effectExtent l="0" t="0" r="0" b="0"/>
+            <wp:docPr id="1716172833" name="Picture 7" descr="A picture containing chart&#10;&#10;Description automatically generated"/>
+            <wp:cNvGraphicFramePr>
+              <a:graphicFrameLocks xmlns:a="http://schemas.openxmlformats.org/drawingml/2006/main" noChangeAspect="1"/>
+            </wp:cNvGraphicFramePr>
+            <a:graphic xmlns:a="http://schemas.openxmlformats.org/drawingml/2006/main">
+              <a:graphicData uri="http://schemas.openxmlformats.org/drawingml/2006/picture">
+                <pic:pic xmlns:pic="http://schemas.openxmlformats.org/drawingml/2006/picture">
+                  <pic:nvPicPr>
+                    <pic:cNvPr id="1716172833" name="Picture 7" descr="A picture containing chart&#10;&#10;Description automatically generated"/>
+                    <pic:cNvPicPr>
+                      <a:picLocks noChangeAspect="1" noChangeArrowheads="1"/>
+                    </pic:cNvPicPr>
+                  </pic:nvPicPr>
+                  <pic:blipFill>
+                    <a:blip r:embed="rId11" cstate="print">
+                      <a:extLst>
+                        <a:ext uri="{28A0092B-C50C-407E-A947-70E740481C1C}">
+                          <a14:useLocalDpi xmlns:a14="http://schemas.microsoft.com/office/drawing/2010/main" val="0"/>
+                        </a:ext>
+                      </a:extLst>
+                    </a:blip>
+                    <a:srcRect/>
+                    <a:stretch>
+                      <a:fillRect/>
+                    </a:stretch>
+                  </pic:blipFill>
+                  <pic:spPr bwMode="auto">
+                    <a:xfrm>
+                      <a:off x="0" y="0"/>
+                      <a:ext cx="2637790" cy="617220"/>
+                    </a:xfrm>
+                    <a:prstGeom prst="rect">
+                      <a:avLst/>
+                    </a:prstGeom>
+                    <a:noFill/>
+                    <a:ln>
+                      <a:noFill/>
+                    </a:ln>
+                  </pic:spPr>
+                </pic:pic>
+              </a:graphicData>
+            </a:graphic>
+          </wp:inline>
+        </w:drawing>
+      </w:r>
+    </w:p>
+    <w:p>
+      <w:pPr>
+        <w:pStyle w:val="Caption"/>
+        <w:jc w:val="center"/>
+        <w:rPr>
+          <w:rFonts w:ascii="Times New Roman" w:hAnsi="Times New Roman" w:cs="Times New Roman"/>
+          <w:sz w:val="20"/>
+          <w:szCs w:val="20"/>
+        </w:rPr>
+      </w:pPr>
+      <w:r>
+        <w:rPr>
+          <w:rFonts w:ascii="Times New Roman" w:hAnsi="Times New Roman" w:cs="Times New Roman"/>
+          <w:sz w:val="20"/>
+          <w:szCs w:val="20"/>
+        </w:rPr>
+        <w:t xml:space="preserve">Figure </w:t>
+      </w:r>
+      <w:r>
+        <w:rPr>
+          <w:rFonts w:ascii="Times New Roman" w:hAnsi="Times New Roman" w:cs="Times New Roman"/>
+          <w:sz w:val="20"/>
+          <w:szCs w:val="20"/>
+        </w:rPr>
+        <w:fldChar w:fldCharType="begin"/>
+      </w:r>
+      <w:r>
+        <w:rPr>
+          <w:rFonts w:ascii="Times New Roman" w:hAnsi="Times New Roman" w:cs="Times New Roman"/>
+          <w:sz w:val="20"/>
+          <w:szCs w:val="20"/>
+        </w:rPr>
+        <w:instrText xml:space="preserve"> SEQ Figure \* ARABIC </w:instrText>
+      </w:r>
+      <w:r>
+        <w:rPr>
+          <w:rFonts w:ascii="Times New Roman" w:hAnsi="Times New Roman" w:cs="Times New Roman"/>
+          <w:sz w:val="20"/>
+          <w:szCs w:val="20"/>
+        </w:rPr>
+        <w:fldChar w:fldCharType="separate"/>
+      </w:r>
+      <w:r>
+        <w:rPr>
+          <w:rFonts w:ascii="Times New Roman" w:hAnsi="Times New Roman" w:cs="Times New Roman"/>
+          <w:noProof/>
+          <w:sz w:val="20"/>
+          <w:szCs w:val="20"/>
+        </w:rPr>
+        <w:t>4</w:t>
+      </w:r>
+      <w:r>
+        <w:rPr>
+          <w:rFonts w:ascii="Times New Roman" w:hAnsi="Times New Roman" w:cs="Times New Roman"/>
+          <w:sz w:val="20"/>
+          <w:szCs w:val="20"/>
+        </w:rPr>
+        <w:fldChar w:fldCharType="end"/>
+      </w:r>
+      <w:r>
+        <w:rPr>
+          <w:rFonts w:ascii="Times New Roman" w:hAnsi="Times New Roman" w:cs="Times New Roman"/>
+          <w:sz w:val="20"/>
+          <w:szCs w:val="20"/>
+        </w:rPr>
+        <w:t xml:space="preserve"> Simulated Gain vs. Frequency</w:t>
+      </w:r>
+    </w:p>
+    <w:p>
+      <w:pPr>
+        <w:keepNext/>
+      </w:pPr>
+      <w:r>
+        <w:rPr>
+          <w:noProof/>
+        </w:rPr>
+        <w:drawing>
+          <wp:inline distT="0" distB="0" distL="0" distR="0" wp14:anchorId="148289C7" wp14:editId="7264B4FD">
+            <wp:extent cx="2637790" cy="1178560"/>
+            <wp:effectExtent l="0" t="0" r="0" b="2540"/>
+            <wp:docPr id="234701544" name="Picture 8" descr="A screenshot of a computer&#10;&#10;Description automatically generated with medium confidence"/>
+            <wp:cNvGraphicFramePr>
+              <a:graphicFrameLocks xmlns:a="http://schemas.openxmlformats.org/drawingml/2006/main" noChangeAspect="1"/>
+            </wp:cNvGraphicFramePr>
+            <a:graphic xmlns:a="http://schemas.openxmlformats.org/drawingml/2006/main">
+              <a:graphicData uri="http://schemas.openxmlformats.org/drawingml/2006/picture">
+                <pic:pic xmlns:pic="http://schemas.openxmlformats.org/drawingml/2006/picture">
+                  <pic:nvPicPr>
+                    <pic:cNvPr id="234701544" name="Picture 8" descr="A screenshot of a computer&#10;&#10;Description automatically generated with medium confidence"/>
+                    <pic:cNvPicPr>
+                      <a:picLocks noChangeAspect="1" noChangeArrowheads="1"/>
+                    </pic:cNvPicPr>
+                  </pic:nvPicPr>
+                  <pic:blipFill>
+                    <a:blip r:embed="rId12" cstate="print">
+                      <a:extLst>
+                        <a:ext uri="{28A0092B-C50C-407E-A947-70E740481C1C}">
+                          <a14:useLocalDpi xmlns:a14="http://schemas.microsoft.com/office/drawing/2010/main" val="0"/>
+                        </a:ext>
+                      </a:extLst>
+                    </a:blip>
+                    <a:srcRect/>
+                    <a:stretch>
+                      <a:fillRect/>
+                    </a:stretch>
+                  </pic:blipFill>
+                  <pic:spPr bwMode="auto">
+                    <a:xfrm>
+                      <a:off x="0" y="0"/>
+                      <a:ext cx="2637790" cy="1178560"/>
+                    </a:xfrm>
+                    <a:prstGeom prst="rect">
+                      <a:avLst/>
+                    </a:prstGeom>
+                    <a:noFill/>
+                    <a:ln>
+                      <a:noFill/>
+                    </a:ln>
+                  </pic:spPr>
+                </pic:pic>
+              </a:graphicData>
+            </a:graphic>
+          </wp:inline>
+        </w:drawing>
+      </w:r>
+    </w:p>
+    <w:p>
+      <w:pPr>
+        <w:pStyle w:val="Caption"/>
+        <w:jc w:val="center"/>
+        <w:rPr>
+          <w:rFonts w:ascii="Times New Roman" w:hAnsi="Times New Roman" w:cs="Times New Roman"/>
+          <w:sz w:val="20"/>
+          <w:szCs w:val="20"/>
+        </w:rPr>
+      </w:pPr>
+      <w:r>
+        <w:rPr>
+          <w:rFonts w:ascii="Times New Roman" w:hAnsi="Times New Roman" w:cs="Times New Roman"/>
+          <w:sz w:val="20"/>
+          <w:szCs w:val="20"/>
+        </w:rPr>
+        <w:t xml:space="preserve">Figure </w:t>
+      </w:r>
+      <w:r>
+        <w:rPr>
+          <w:rFonts w:ascii="Times New Roman" w:hAnsi="Times New Roman" w:cs="Times New Roman"/>
+          <w:sz w:val="20"/>
+          <w:szCs w:val="20"/>
+        </w:rPr>
+        <w:fldChar w:fldCharType="begin"/>
+      </w:r>
+      <w:r>
+        <w:rPr>
+          <w:rFonts w:ascii="Times New Roman" w:hAnsi="Times New Roman" w:cs="Times New Roman"/>
+          <w:sz w:val="20"/>
+          <w:szCs w:val="20"/>
+        </w:rPr>
+        <w:instrText xml:space="preserve"> SEQ Figure \* ARABIC </w:instrText>
+      </w:r>
+      <w:r>
+        <w:rPr>
+          <w:rFonts w:ascii="Times New Roman" w:hAnsi="Times New Roman" w:cs="Times New Roman"/>
+          <w:sz w:val="20"/>
+          <w:szCs w:val="20"/>
+        </w:rPr>
+        <w:fldChar w:fldCharType="separate"/>
+      </w:r>
+      <w:r>
+        <w:rPr>
+          <w:rFonts w:ascii="Times New Roman" w:hAnsi="Times New Roman" w:cs="Times New Roman"/>
+          <w:noProof/>
+          <w:sz w:val="20"/>
+          <w:szCs w:val="20"/>
+        </w:rPr>
+        <w:t>5</w:t>
+      </w:r>
+      <w:r>
+        <w:rPr>
+          <w:rFonts w:ascii="Times New Roman" w:hAnsi="Times New Roman" w:cs="Times New Roman"/>
+          <w:sz w:val="20"/>
+          <w:szCs w:val="20"/>
+        </w:rPr>
+        <w:fldChar w:fldCharType="end"/>
+      </w:r>
+      <w:r>
+        <w:rPr>
+          <w:rFonts w:ascii="Times New Roman" w:hAnsi="Times New Roman" w:cs="Times New Roman"/>
+          <w:sz w:val="20"/>
+          <w:szCs w:val="20"/>
+        </w:rPr>
+        <w:t xml:space="preserve"> Simulated Phase vs. Frequency</w:t>
+      </w:r>
+    </w:p>
+    <w:p>
+      <w:pPr>
+        <w:keepNext/>
+      </w:pPr>
+      <w:r>
+        <w:rPr>
+          <w:noProof/>
+        </w:rPr>
+        <w:drawing>
+          <wp:inline distT="0" distB="0" distL="0" distR="0" wp14:anchorId="218C0F34" wp14:editId="57DC48CE">
+            <wp:extent cx="2637790" cy="1180465"/>
+            <wp:effectExtent l="0" t="0" r="0" b="635"/>
+            <wp:docPr id="741939467" name="Picture 9" descr="A picture containing chart&#10;&#10;Description automatically generated"/>
+            <wp:cNvGraphicFramePr>
+              <a:graphicFrameLocks xmlns:a="http://schemas.openxmlformats.org/drawingml/2006/main" noChangeAspect="1"/>
+            </wp:cNvGraphicFramePr>
+            <a:graphic xmlns:a="http://schemas.openxmlformats.org/drawingml/2006/main">
+              <a:graphicData uri="http://schemas.openxmlformats.org/drawingml/2006/picture">
+                <pic:pic xmlns:pic="http://schemas.openxmlformats.org/drawingml/2006/picture">
+                  <pic:nvPicPr>
+                    <pic:cNvPr id="741939467" name="Picture 9" descr="A picture containing chart&#10;&#10;Description automatically generated"/>
+                    <pic:cNvPicPr>
+                      <a:picLocks noChangeAspect="1" noChangeArrowheads="1"/>
+                    </pic:cNvPicPr>
+                  </pic:nvPicPr>
+                  <pic:blipFill>
+                    <a:blip r:embed="rId13" cstate="print">
+                      <a:extLst>
+                        <a:ext uri="{28A0092B-C50C-407E-A947-70E740481C1C}">
+                          <a14:useLocalDpi xmlns:a14="http://schemas.microsoft.com/office/drawing/2010/main" val="0"/>
+                        </a:ext>
+                      </a:extLst>
+                    </a:blip>
+                    <a:srcRect/>
+                    <a:stretch>
+                      <a:fillRect/>
+                    </a:stretch>
+                  </pic:blipFill>
+                  <pic:spPr bwMode="auto">
+                    <a:xfrm>
+                      <a:off x="0" y="0"/>
+                      <a:ext cx="2637790" cy="1180465"/>
+                    </a:xfrm>
+                    <a:prstGeom prst="rect">
+                      <a:avLst/>
+                    </a:prstGeom>
+                    <a:noFill/>
+                    <a:ln>
+                      <a:noFill/>
+                    </a:ln>
+                  </pic:spPr>
+                </pic:pic>
+              </a:graphicData>
+            </a:graphic>
+          </wp:inline>
+        </w:drawing>
+      </w:r>
+    </w:p>
+    <w:p>
+      <w:pPr>
+        <w:pStyle w:val="Caption"/>
+        <w:jc w:val="center"/>
+        <w:rPr>
+          <w:rFonts w:ascii="Times New Roman" w:hAnsi="Times New Roman" w:cs="Times New Roman"/>
+          <w:sz w:val="20"/>
+          <w:szCs w:val="20"/>
+        </w:rPr>
+      </w:pPr>
+      <w:r>
+        <w:rPr>
+          <w:rFonts w:ascii="Times New Roman" w:hAnsi="Times New Roman" w:cs="Times New Roman"/>
+          <w:sz w:val="20"/>
+          <w:szCs w:val="20"/>
+        </w:rPr>
+        <w:t xml:space="preserve">Figure </w:t>
+      </w:r>
+      <w:r>
+        <w:rPr>
+          <w:rFonts w:ascii="Times New Roman" w:hAnsi="Times New Roman" w:cs="Times New Roman"/>
+          <w:sz w:val="20"/>
+          <w:szCs w:val="20"/>
+        </w:rPr>
+        <w:fldChar w:fldCharType="begin"/>
+      </w:r>
+      <w:r>
+        <w:rPr>
+          <w:rFonts w:ascii="Times New Roman" w:hAnsi="Times New Roman" w:cs="Times New Roman"/>
+          <w:sz w:val="20"/>
+          <w:szCs w:val="20"/>
+        </w:rPr>
+        <w:instrText xml:space="preserve"> SEQ Figure \* ARABIC </w:instrText>
+      </w:r>
+      <w:r>
+        <w:rPr>
+          <w:rFonts w:ascii="Times New Roman" w:hAnsi="Times New Roman" w:cs="Times New Roman"/>
+          <w:sz w:val="20"/>
+          <w:szCs w:val="20"/>
+        </w:rPr>
+        <w:fldChar w:fldCharType="separate"/>
+      </w:r>
+      <w:r>
+        <w:rPr>
+          <w:rFonts w:ascii="Times New Roman" w:hAnsi="Times New Roman" w:cs="Times New Roman"/>
+          <w:noProof/>
+          <w:sz w:val="20"/>
+          <w:szCs w:val="20"/>
+        </w:rPr>
+        <w:t>6</w:t>
+      </w:r>
+      <w:r>
+        <w:rPr>
+          <w:rFonts w:ascii="Times New Roman" w:hAnsi="Times New Roman" w:cs="Times New Roman"/>
+          <w:sz w:val="20"/>
+          <w:szCs w:val="20"/>
+        </w:rPr>
+        <w:fldChar w:fldCharType="end"/>
+      </w:r>
+      <w:r>
+        <w:rPr>
+          <w:rFonts w:ascii="Times New Roman" w:hAnsi="Times New Roman" w:cs="Times New Roman"/>
+          <w:sz w:val="20"/>
+          <w:szCs w:val="20"/>
+        </w:rPr>
+        <w:t xml:space="preserve"> Simulated Input Impedance</w:t>
+      </w:r>
+    </w:p>
+    <w:p>
+      <w:pPr>
+        <w:keepNext/>
+      </w:pPr>
+      <w:r>
+        <w:rPr>
+          <w:noProof/>
+        </w:rPr>
+        <w:drawing>
+          <wp:inline distT="0" distB="0" distL="0" distR="0" wp14:anchorId="3ACF6F7E" wp14:editId="2D85D660">
+            <wp:extent cx="2637790" cy="1181735"/>
+            <wp:effectExtent l="0" t="0" r="0" b="0"/>
+            <wp:docPr id="615864949" name="Picture 10" descr="A picture containing chart&#10;&#10;Description automatically generated"/>
+            <wp:cNvGraphicFramePr>
+              <a:graphicFrameLocks xmlns:a="http://schemas.openxmlformats.org/drawingml/2006/main" noChangeAspect="1"/>
+            </wp:cNvGraphicFramePr>
+            <a:graphic xmlns:a="http://schemas.openxmlformats.org/drawingml/2006/main">
+              <a:graphicData uri="http://schemas.openxmlformats.org/drawingml/2006/picture">
+                <pic:pic xmlns:pic="http://schemas.openxmlformats.org/drawingml/2006/picture">
+                  <pic:nvPicPr>
+                    <pic:cNvPr id="615864949" name="Picture 10" descr="A picture containing chart&#10;&#10;Description automatically generated"/>
+                    <pic:cNvPicPr>
+                      <a:picLocks noChangeAspect="1" noChangeArrowheads="1"/>
+                    </pic:cNvPicPr>
+                  </pic:nvPicPr>
+                  <pic:blipFill>
+                    <a:blip r:embed="rId14" cstate="print">
+                      <a:extLst>
+                        <a:ext uri="{28A0092B-C50C-407E-A947-70E740481C1C}">
+                          <a14:useLocalDpi xmlns:a14="http://schemas.microsoft.com/office/drawing/2010/main" val="0"/>
+                        </a:ext>
+                      </a:extLst>
+                    </a:blip>
+                    <a:srcRect/>
+                    <a:stretch>
+                      <a:fillRect/>
+                    </a:stretch>
+                  </pic:blipFill>
+                  <pic:spPr bwMode="auto">
+                    <a:xfrm>
+                      <a:off x="0" y="0"/>
+                      <a:ext cx="2637790" cy="1181735"/>
+                    </a:xfrm>
+                    <a:prstGeom prst="rect">
+                      <a:avLst/>
+                    </a:prstGeom>
+                    <a:noFill/>
+                    <a:ln>
+                      <a:noFill/>
+                    </a:ln>
+                  </pic:spPr>
+                </pic:pic>
+              </a:graphicData>
+            </a:graphic>
+          </wp:inline>
+        </w:drawing>
+      </w:r>
+    </w:p>
+    <w:p>
+      <w:pPr>
+        <w:pStyle w:val="Caption"/>
+        <w:jc w:val="center"/>
+        <w:rPr>
+          <w:rFonts w:ascii="Times New Roman" w:hAnsi="Times New Roman" w:cs="Times New Roman"/>
+          <w:sz w:val="20"/>
+          <w:szCs w:val="20"/>
+        </w:rPr>
+      </w:pPr>
+      <w:r>
+        <w:rPr>
+          <w:rFonts w:ascii="Times New Roman" w:hAnsi="Times New Roman" w:cs="Times New Roman"/>
+          <w:sz w:val="20"/>
+          <w:szCs w:val="20"/>
+        </w:rPr>
+        <w:t xml:space="preserve">Figure </w:t>
+      </w:r>
+      <w:r>
+        <w:rPr>
+          <w:rFonts w:ascii="Times New Roman" w:hAnsi="Times New Roman" w:cs="Times New Roman"/>
+          <w:sz w:val="20"/>
+          <w:szCs w:val="20"/>
+        </w:rPr>
+        <w:fldChar w:fldCharType="begin"/>
+      </w:r>
+      <w:r>
+        <w:rPr>
+          <w:rFonts w:ascii="Times New Roman" w:hAnsi="Times New Roman" w:cs="Times New Roman"/>
+          <w:sz w:val="20"/>
+          <w:szCs w:val="20"/>
+        </w:rPr>
+        <w:instrText xml:space="preserve"> SEQ Figure \* ARABIC </w:instrText>
+      </w:r>
+      <w:r>
+        <w:rPr>
+          <w:rFonts w:ascii="Times New Roman" w:hAnsi="Times New Roman" w:cs="Times New Roman"/>
+          <w:sz w:val="20"/>
+          <w:szCs w:val="20"/>
+        </w:rPr>
+        <w:fldChar w:fldCharType="separate"/>
+      </w:r>
+      <w:r>
+        <w:rPr>
+          <w:rFonts w:ascii="Times New Roman" w:hAnsi="Times New Roman" w:cs="Times New Roman"/>
+          <w:noProof/>
+          <w:sz w:val="20"/>
+          <w:szCs w:val="20"/>
+        </w:rPr>
+        <w:t>7</w:t>
+      </w:r>
+      <w:r>
+        <w:rPr>
+          <w:rFonts w:ascii="Times New Roman" w:hAnsi="Times New Roman" w:cs="Times New Roman"/>
+          <w:sz w:val="20"/>
+          <w:szCs w:val="20"/>
+        </w:rPr>
+        <w:fldChar w:fldCharType="end"/>
+      </w:r>
+      <w:r>
+        <w:rPr>
+          <w:rFonts w:ascii="Times New Roman" w:hAnsi="Times New Roman" w:cs="Times New Roman"/>
+          <w:sz w:val="20"/>
+          <w:szCs w:val="20"/>
+        </w:rPr>
+        <w:t xml:space="preserve"> Simulated Output Impedance</w:t>
+      </w:r>
+    </w:p>
+    <w:p>
+      <w:pPr>
+        <w:ind w:firstLine="360"/>
+        <w:rPr>
+          <w:rFonts w:ascii="Times New Roman" w:hAnsi="Times New Roman" w:cs="Times New Roman"/>
+          <w:sz w:val="20"/>
+          <w:szCs w:val="20"/>
+        </w:rPr>
+      </w:pPr>
+      <w:r>
+        <w:rPr>
+          <w:rFonts w:ascii="Times New Roman" w:hAnsi="Times New Roman" w:cs="Times New Roman"/>
+          <w:sz w:val="20"/>
+          <w:szCs w:val="20"/>
+        </w:rPr>
+        <w:t>The change in impedance is related to the capacitors in the circuit, which operate at lower frequencies. As the frequency increases, the capacitor passes less and less current through the circuit, eventually acting as an open circuit. Though the capacitors due help with noise, this means that the circuit will be less effective at higher frequencies.</w:t>
+      </w:r>
+    </w:p>
+    <w:p>
+      <w:pPr>
+        <w:ind w:firstLine="360"/>
+        <w:rPr>
+          <w:rFonts w:ascii="Times New Roman" w:hAnsi="Times New Roman" w:cs="Times New Roman"/>
+          <w:sz w:val="20"/>
+          <w:szCs w:val="20"/>
+        </w:rPr>
+      </w:pPr>
+      <w:r>
+        <w:rPr>
+          <w:rFonts w:ascii="Times New Roman" w:hAnsi="Times New Roman" w:cs="Times New Roman"/>
+          <w:sz w:val="20"/>
+          <w:szCs w:val="20"/>
+        </w:rPr>
+        <w:t>For the demonstration, the amplifier was constructed based off the simulated model and performed with a</w:t>
+      </w:r>
+      <w:r>
+        <w:rPr>
+          <w:rFonts w:ascii="Times New Roman" w:hAnsi="Times New Roman" w:cs="Times New Roman"/>
+          <w:sz w:val="20"/>
+          <w:szCs w:val="20"/>
+        </w:rPr>
+        <w:t xml:space="preserve"> peak</w:t>
+      </w:r>
+      <w:r>
+        <w:rPr>
+          <w:rFonts w:ascii="Times New Roman" w:hAnsi="Times New Roman" w:cs="Times New Roman"/>
+          <w:sz w:val="20"/>
+          <w:szCs w:val="20"/>
+        </w:rPr>
+        <w:t xml:space="preserve"> voltage gain of 36 volts/volt at an input of </w:t>
+      </w:r>
+      <w:r>
+        <w:rPr>
+          <w:rFonts w:ascii="Times New Roman" w:hAnsi="Times New Roman" w:cs="Times New Roman"/>
+          <w:sz w:val="20"/>
+          <w:szCs w:val="20"/>
+        </w:rPr>
+        <w:t>260mV</w:t>
+      </w:r>
+      <w:r>
+        <w:rPr>
+          <w:rFonts w:ascii="Times New Roman" w:hAnsi="Times New Roman" w:cs="Times New Roman"/>
+          <w:sz w:val="20"/>
+          <w:szCs w:val="20"/>
+        </w:rPr>
+        <w:t xml:space="preserve"> at </w:t>
+      </w:r>
+      <w:r>
+        <w:rPr>
+          <w:rFonts w:ascii="Times New Roman" w:hAnsi="Times New Roman" w:cs="Times New Roman"/>
+          <w:sz w:val="20"/>
+          <w:szCs w:val="20"/>
+        </w:rPr>
+        <w:t>100.39Hz</w:t>
+      </w:r>
+      <w:r>
+        <w:rPr>
+          <w:rFonts w:ascii="Times New Roman" w:hAnsi="Times New Roman" w:cs="Times New Roman"/>
+          <w:sz w:val="20"/>
+          <w:szCs w:val="20"/>
+        </w:rPr>
+        <w:t>.</w:t>
+      </w:r>
+    </w:p>
+    <w:p>
+      <w:pPr>
+        <w:keepNext/>
+        <w:ind w:left="360"/>
+      </w:pPr>
+      <w:r>
+        <w:rPr>
+          <w:rFonts w:ascii="Times New Roman" w:hAnsi="Times New Roman" w:cs="Times New Roman"/>
+          <w:noProof/>
+          <w:sz w:val="20"/>
+          <w:szCs w:val="20"/>
+        </w:rPr>
+        <mc:AlternateContent>
+          <mc:Choice Requires="wpg">
+            <w:drawing>
+              <wp:inline distT="0" distB="0" distL="0" distR="0" wp14:anchorId="7D860CD6" wp14:editId="1AA75991">
+                <wp:extent cx="2637790" cy="1199899"/>
+                <wp:effectExtent l="0" t="0" r="0" b="635"/>
+                <wp:docPr id="1039628163" name="Group 6"/>
+                <wp:cNvGraphicFramePr/>
+                <a:graphic xmlns:a="http://schemas.openxmlformats.org/drawingml/2006/main">
+                  <a:graphicData uri="http://schemas.microsoft.com/office/word/2010/wordprocessingGroup">
+                    <wpg:wgp>
+                      <wpg:cNvGrpSpPr/>
+                      <wpg:grpSpPr>
+                        <a:xfrm>
+                          <a:off x="0" y="0"/>
+                          <a:ext cx="2637790" cy="1199899"/>
+                          <a:chOff x="-2107590" y="879564"/>
+                          <a:chExt cx="3987511" cy="1728269"/>
+                        </a:xfrm>
+                      </wpg:grpSpPr>
+                      <pic:pic xmlns:pic="http://schemas.openxmlformats.org/drawingml/2006/picture">
+                        <pic:nvPicPr>
+                          <pic:cNvPr id="2132018644" name="Picture 1"/>
+                          <pic:cNvPicPr>
+                            <a:picLocks noChangeAspect="1"/>
+                          </pic:cNvPicPr>
+                        </pic:nvPicPr>
+                        <pic:blipFill>
+                          <a:blip r:embed="rId15" cstate="print">
+                            <a:extLst>
+                              <a:ext uri="{28A0092B-C50C-407E-A947-70E740481C1C}">
+                                <a14:useLocalDpi xmlns:a14="http://schemas.microsoft.com/office/drawing/2010/main" val="0"/>
+                              </a:ext>
+                            </a:extLst>
+                          </a:blip>
+                          <a:srcRect/>
+                          <a:stretch>
+                            <a:fillRect/>
+                          </a:stretch>
+                        </pic:blipFill>
+                        <pic:spPr bwMode="auto">
+                          <a:xfrm>
+                            <a:off x="-2107590" y="879565"/>
+                            <a:ext cx="2045971" cy="1720850"/>
+                          </a:xfrm>
+                          <a:prstGeom prst="rect">
+                            <a:avLst/>
+                          </a:prstGeom>
+                          <a:noFill/>
+                          <a:ln>
+                            <a:noFill/>
+                          </a:ln>
+                        </pic:spPr>
+                      </pic:pic>
+                      <pic:pic xmlns:pic="http://schemas.openxmlformats.org/drawingml/2006/picture">
+                        <pic:nvPicPr>
+                          <pic:cNvPr id="1475645872" name="Picture 4"/>
+                          <pic:cNvPicPr>
+                            <a:picLocks noChangeAspect="1"/>
+                          </pic:cNvPicPr>
+                        </pic:nvPicPr>
+                        <pic:blipFill>
+                          <a:blip r:embed="rId16" cstate="print">
+                            <a:extLst>
+                              <a:ext uri="{28A0092B-C50C-407E-A947-70E740481C1C}">
+                                <a14:useLocalDpi xmlns:a14="http://schemas.microsoft.com/office/drawing/2010/main" val="0"/>
+                              </a:ext>
+                            </a:extLst>
+                          </a:blip>
+                          <a:srcRect/>
+                          <a:stretch>
+                            <a:fillRect/>
+                          </a:stretch>
+                        </pic:blipFill>
+                        <pic:spPr bwMode="auto">
+                          <a:xfrm>
+                            <a:off x="-61619" y="879564"/>
+                            <a:ext cx="1941540" cy="1728269"/>
+                          </a:xfrm>
+                          <a:prstGeom prst="rect">
+                            <a:avLst/>
+                          </a:prstGeom>
+                          <a:noFill/>
+                          <a:ln>
+                            <a:noFill/>
+                          </a:ln>
+                        </pic:spPr>
+                      </pic:pic>
+                    </wpg:wgp>
+                  </a:graphicData>
+                </a:graphic>
+              </wp:inline>
+            </w:drawing>
+          </mc:Choice>
+          <mc:Fallback>
+            <w:pict>
+              <v:group w14:anchorId="48D6D797" id="Group 6" o:spid="_x0000_s1026" style="width:207.7pt;height:94.5pt;mso-position-horizontal-relative:char;mso-position-vertical-relative:line" coordorigin="-21075,8795" coordsize="39875,17282" o:gfxdata="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">
+                <v:shapetype id="_x0000_t75" coordsize="21600,21600" o:spt="75" o:preferrelative="t" path="m@4@5l@4@11@9@11@9@5xe" filled="f" stroked="f">
+                  <v:stroke joinstyle="miter"/>
+                  <v:formulas>
+                    <v:f eqn="if lineDrawn pixelLineWidth 0"/>
+                    <v:f eqn="sum @0 1 0"/>
+                    <v:f eqn="sum 0 0 @1"/>
+                    <v:f eqn="prod @2 1 2"/>
+                    <v:f eqn="prod @3 21600 pixelWidth"/>
+                    <v:f eqn="prod @3 21600 pixelHeight"/>
+                    <v:f eqn="sum @0 0 1"/>
+                    <v:f eqn="prod @6 1 2"/>
+                    <v:f eqn="prod @7 21600 pixelWidth"/>
+                    <v:f eqn="sum @8 21600 0"/>
+                    <v:f eqn="prod @7 21600 pixelHeight"/>
+                    <v:f eqn="sum @10 21600 0"/>
+                  </v:formulas>
+                  <v:path o:extrusionok="f" gradientshapeok="t" o:connecttype="rect"/>
+                  <o:lock v:ext="edit" aspectratio="t"/>
+                </v:shapetype>
+                <v:shape id="Picture 1" o:spid="_x0000_s1027" type="#_x0000_t75" style="position:absolute;left:-21075;top:8795;width:20459;height:17209;visibility:visible;mso-wrap-style:square" o:gfxdata="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">
+                  <v:imagedata r:id="rId17" o:title=""/>
+                </v:shape>
+                <v:shape id="Picture 4" o:spid="_x0000_s1028" type="#_x0000_t75" style="position:absolute;left:-616;top:8795;width:19415;height:17283;visibility:visible;mso-wrap-style:square" o:gfxdata="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">
+                  <v:imagedata r:id="rId18" o:title=""/>
+                </v:shape>
+                <w10:anchorlock/>
+              </v:group>
+            </w:pict>
+          </mc:Fallback>
+        </mc:AlternateContent>
+      </w:r>
+    </w:p>
+    <w:p>
+      <w:pPr>
+        <w:pStyle w:val="Caption"/>
+        <w:jc w:val="center"/>
+      </w:pPr>
+      <w:r>
+        <w:t xml:space="preserve">Figure </w:t>
+      </w:r>
+      <w:r>
+        <w:fldChar w:fldCharType="begin"/>
+      </w:r>
+      <w:r>
+        <w:instrText xml:space="preserve"> SEQ Figure \* ARABIC </w:instrText>
+      </w:r>
+      <w:r>
+        <w:fldChar w:fldCharType="separate"/>
+      </w:r>
+      <w:r>
+        <w:rPr>
+          <w:noProof/>
+        </w:rPr>
+        <w:t>8</w:t>
+      </w:r>
+      <w:r>
+        <w:fldChar w:fldCharType="end"/>
+      </w:r>
+      <w:r>
+        <w:t xml:space="preserve"> Demonstration of Gain (Left) and Swing (Right) for MOSFET Amplifier</w:t>
+      </w:r>
+    </w:p>
+    <w:p>
+      <w:pPr>
+        <w:rPr>
+          <w:rFonts w:ascii="Times New Roman" w:hAnsi="Times New Roman" w:cs="Times New Roman"/>
+          <w:sz w:val="20"/>
+          <w:szCs w:val="20"/>
+        </w:rPr>
+      </w:pPr>
+      <w:r>
+        <w:rPr>
+          <w:rFonts w:ascii="Times New Roman" w:hAnsi="Times New Roman" w:cs="Times New Roman"/>
+          <w:sz w:val="20"/>
+          <w:szCs w:val="20"/>
+        </w:rPr>
+        <w:t xml:space="preserve">The amplifier measured at frequencies between 22Hz and </w:t>
+      </w:r>
+      <w:r>
+        <w:rPr>
+          <w:rFonts w:ascii="Times New Roman" w:hAnsi="Times New Roman" w:cs="Times New Roman"/>
+          <w:sz w:val="20"/>
+          <w:szCs w:val="20"/>
+        </w:rPr>
+        <w:t>25</w:t>
+      </w:r>
+      <w:r>
+        <w:rPr>
+          <w:rFonts w:ascii="Times New Roman" w:hAnsi="Times New Roman" w:cs="Times New Roman"/>
+          <w:sz w:val="20"/>
+          <w:szCs w:val="20"/>
+        </w:rPr>
+        <w:t xml:space="preserve">kHz, after which the amplifier fails to achieve optimal gain. This range was </w:t>
+      </w:r>
+      <w:r>
+        <w:rPr>
+          <w:rFonts w:ascii="Times New Roman" w:hAnsi="Times New Roman" w:cs="Times New Roman"/>
+          <w:sz w:val="20"/>
+          <w:szCs w:val="20"/>
+        </w:rPr>
+        <w:t>less</w:t>
+      </w:r>
+      <w:r>
+        <w:rPr>
+          <w:rFonts w:ascii="Times New Roman" w:hAnsi="Times New Roman" w:cs="Times New Roman"/>
+          <w:sz w:val="20"/>
+          <w:szCs w:val="20"/>
+        </w:rPr>
+        <w:t xml:space="preserve"> than the simulated range, only operating between 80Hz and </w:t>
+      </w:r>
+      <w:r>
+        <w:rPr>
+          <w:rFonts w:ascii="Times New Roman" w:hAnsi="Times New Roman" w:cs="Times New Roman"/>
+          <w:sz w:val="20"/>
+          <w:szCs w:val="20"/>
+        </w:rPr>
+        <w:t xml:space="preserve">300kHz. This could have again been the result of increased noise due to unoptimized resistor usage. The bandwidth of the amplifier was measured </w:t>
+      </w:r>
+      <w:proofErr w:type="gramStart"/>
+      <w:r>
+        <w:rPr>
+          <w:rFonts w:ascii="Times New Roman" w:hAnsi="Times New Roman" w:cs="Times New Roman"/>
+          <w:sz w:val="20"/>
+          <w:szCs w:val="20"/>
+        </w:rPr>
+        <w:t xml:space="preserve">at </w:t>
+      </w:r>
+      <w:r>
+        <w:rPr>
+          <w:rFonts w:ascii="Times New Roman" w:hAnsi="Times New Roman" w:cs="Times New Roman"/>
+          <w:sz w:val="20"/>
+          <w:szCs w:val="20"/>
+        </w:rPr>
+        <w:t xml:space="preserve"> 914</w:t>
+      </w:r>
+      <w:proofErr w:type="gramEnd"/>
+      <w:r>
+        <w:rPr>
+          <w:rFonts w:ascii="Times New Roman" w:hAnsi="Times New Roman" w:cs="Times New Roman"/>
+          <w:sz w:val="20"/>
+          <w:szCs w:val="20"/>
+        </w:rPr>
+        <w:t>.978kHz, which was around the simulated bandwidth of 916.946kHz at a 0.215% error.</w:t>
+      </w:r>
+    </w:p>
+    <w:p>
+      <w:pPr>
+        <w:pStyle w:val="ListParagraph"/>
+        <w:numPr>
+          <w:ilvl w:val="0"/>
+          <w:numId w:val="3"/>
+        </w:numPr>
+        <w:rPr>
+          <w:rFonts w:ascii="Times New Roman" w:hAnsi="Times New Roman" w:cs="Times New Roman"/>
+          <w:sz w:val="20"/>
+          <w:szCs w:val="20"/>
+        </w:rPr>
+      </w:pPr>
+      <w:r>
+        <w:rPr>
+          <w:rFonts w:ascii="Times New Roman" w:hAnsi="Times New Roman" w:cs="Times New Roman"/>
+          <w:sz w:val="20"/>
+          <w:szCs w:val="20"/>
+        </w:rPr>
+        <w:t>Areas for Improvement</w:t>
+      </w:r>
+    </w:p>
+    <w:p>
+      <w:pPr>
+        <w:ind w:firstLine="360"/>
+        <w:rPr>
+          <w:rFonts w:ascii="Times New Roman" w:hAnsi="Times New Roman" w:cs="Times New Roman"/>
+          <w:sz w:val="20"/>
+          <w:szCs w:val="20"/>
+        </w:rPr>
+      </w:pPr>
+      <w:r>
+        <w:rPr>
+          <w:rFonts w:ascii="Times New Roman" w:hAnsi="Times New Roman" w:cs="Times New Roman"/>
+          <w:sz w:val="20"/>
+          <w:szCs w:val="20"/>
+        </w:rPr>
+        <w:t>The resistances found during the lab were not optimized appropriately. Despite using proper techniques to create our simulated result, calculating these values might have led to better gain results from the live demonstration.</w:t>
+      </w:r>
+    </w:p>
+    <w:p>
+      <w:pPr>
+        <w:pStyle w:val="ListParagraph"/>
+        <w:numPr>
+          <w:ilvl w:val="0"/>
+          <w:numId w:val="3"/>
+        </w:numPr>
+        <w:rPr>
+          <w:rFonts w:ascii="Times New Roman" w:hAnsi="Times New Roman" w:cs="Times New Roman"/>
+          <w:sz w:val="20"/>
+          <w:szCs w:val="20"/>
+        </w:rPr>
+      </w:pPr>
+      <w:r>
+        <w:rPr>
+          <w:rFonts w:ascii="Times New Roman" w:hAnsi="Times New Roman" w:cs="Times New Roman"/>
+          <w:sz w:val="20"/>
+          <w:szCs w:val="20"/>
+        </w:rPr>
+        <w:t>Conclusion</w:t>
+      </w:r>
+    </w:p>
+    <w:p>
+      <w:pPr>
+        <w:ind w:firstLine="360"/>
+        <w:rPr>
+          <w:rFonts w:ascii="Times New Roman" w:hAnsi="Times New Roman" w:cs="Times New Roman"/>
+          <w:sz w:val="20"/>
+          <w:szCs w:val="20"/>
+        </w:rPr>
+      </w:pPr>
+      <w:r>
+        <w:rPr>
+          <w:rFonts w:ascii="Times New Roman" w:hAnsi="Times New Roman" w:cs="Times New Roman"/>
+          <w:sz w:val="20"/>
+          <w:szCs w:val="20"/>
+        </w:rPr>
+        <w:t>During the experiment, the best gain achieved during the simulation and through hand calculations was around 69V/V. However, the measured value was only capable of reaching 36. It is very possible the noise from unoptimized potentiometer combinations, and the use of two potentiometers for R</w:t>
+      </w:r>
+      <w:r>
+        <w:rPr>
+          <w:rFonts w:ascii="Times New Roman" w:hAnsi="Times New Roman" w:cs="Times New Roman"/>
+          <w:sz w:val="20"/>
+          <w:szCs w:val="20"/>
+          <w:vertAlign w:val="subscript"/>
+        </w:rPr>
+        <w:t>D</w:t>
+      </w:r>
+      <w:r>
+        <w:rPr>
+          <w:rFonts w:ascii="Times New Roman" w:hAnsi="Times New Roman" w:cs="Times New Roman"/>
+          <w:sz w:val="20"/>
+          <w:szCs w:val="20"/>
+        </w:rPr>
+        <w:t xml:space="preserve"> and R</w:t>
+      </w:r>
+      <w:r>
+        <w:rPr>
+          <w:rFonts w:ascii="Times New Roman" w:hAnsi="Times New Roman" w:cs="Times New Roman"/>
+          <w:sz w:val="20"/>
+          <w:szCs w:val="20"/>
+          <w:vertAlign w:val="subscript"/>
+        </w:rPr>
+        <w:t xml:space="preserve">S </w:t>
+      </w:r>
+      <w:r>
+        <w:rPr>
+          <w:rFonts w:ascii="Times New Roman" w:hAnsi="Times New Roman" w:cs="Times New Roman"/>
+          <w:sz w:val="20"/>
+          <w:szCs w:val="20"/>
+        </w:rPr>
+        <w:t>instead of just one, likely contributed to an interference in the total possible gain of the amplifier.</w:t>
+      </w:r>
+    </w:p>
+    <w:p>
+      <w:pPr>
+        <w:ind w:firstLine="360"/>
+        <w:rPr>
+          <w:rFonts w:ascii="Times New Roman" w:hAnsi="Times New Roman" w:cs="Times New Roman"/>
+          <w:sz w:val="20"/>
+          <w:szCs w:val="20"/>
+        </w:rPr>
+      </w:pPr>
+      <w:r>
+        <w:rPr>
+          <w:rFonts w:ascii="Times New Roman" w:hAnsi="Times New Roman" w:cs="Times New Roman"/>
+          <w:sz w:val="20"/>
+          <w:szCs w:val="20"/>
+        </w:rPr>
+        <w:t xml:space="preserve"> The amplifier’s output remains symmetrical up to 130mV. This is likely a result</w:t>
+      </w:r>
+      <w:r>
+        <w:rPr>
+          <w:rFonts w:ascii="Times New Roman" w:hAnsi="Times New Roman" w:cs="Times New Roman"/>
+          <w:sz w:val="20"/>
+          <w:szCs w:val="20"/>
+        </w:rPr>
+        <w:t xml:space="preserve"> of the unoptimized resistor combinations used for the circuit, resulting in an imbalance in the resistance ratios and a loss of stability at higher voltages.</w:t>
+      </w:r>
+    </w:p>
+    <w:p>
+      <w:pPr>
+        <w:ind w:firstLine="360"/>
         <w:rPr>
           <w:rFonts w:ascii="Times New Roman" w:hAnsi="Times New Roman" w:cs="Times New Roman"/>
           <w:sz w:val="20"/>
@@ -6349,32 +7741,10 @@
       <w:r>
         <w:rPr>
           <w:rFonts w:ascii="Times New Roman" w:hAnsi="Times New Roman" w:cs="Times New Roman"/>
-        </w:rPr>
-        <w:t>Table</w:t>
-      </w:r>
-      <w:r>
-        <w:rPr>
-          <w:rFonts w:ascii="Times New Roman" w:hAnsi="Times New Roman" w:cs="Times New Roman"/>
-        </w:rPr>
-        <w:t xml:space="preserve"> </w:t>
-      </w:r>
-      <w:r>
-        <w:rPr>
-          <w:rFonts w:ascii="Times New Roman" w:hAnsi="Times New Roman" w:cs="Times New Roman"/>
-        </w:rPr>
-        <w:t>2</w:t>
-      </w:r>
-      <w:r>
-        <w:rPr>
-          <w:rFonts w:ascii="Times New Roman" w:hAnsi="Times New Roman" w:cs="Times New Roman"/>
-        </w:rPr>
-        <w:t xml:space="preserve"> </w:t>
-      </w:r>
-      <w:r>
-        <w:rPr>
-          <w:rFonts w:ascii="Times New Roman" w:hAnsi="Times New Roman" w:cs="Times New Roman"/>
-        </w:rPr>
-        <w:t>Results of AC Analysis</w:t>
+          <w:sz w:val="20"/>
+          <w:szCs w:val="20"/>
+        </w:rPr>
+        <w:t>In designing the circuit, the most important aspect was determining the correct ratio of resistances to achieve the best possible gain for the amplifier. Everything else was built around these ratios and resistor combinations. As such, having an imbalance as proven by the gain and asymmetry of the output signal proves that much more could have been done in ensuring that the best possible resistors could have been found</w:t>
       </w:r>
     </w:p>
     <w:p>
@@ -6678,6 +8048,184 @@
       </w:pPr>
     </w:lvl>
   </w:abstractNum>
+  <w:abstractNum w:abstractNumId="3" w15:restartNumberingAfterBreak="0">
+    <w:nsid w:val="683465F5"/>
+    <w:multiLevelType w:val="hybridMultilevel"/>
+    <w:tmpl w:val="2648E2BA"/>
+    <w:lvl w:ilvl="0" w:tplc="A260D766">
+      <w:start w:val="1"/>
+      <w:numFmt w:val="upperRoman"/>
+      <w:lvlText w:val="%1."/>
+      <w:lvlJc w:val="left"/>
+      <w:pPr>
+        <w:ind w:left="1080" w:hanging="720"/>
+      </w:pPr>
+      <w:rPr>
+        <w:rFonts w:hint="default"/>
+      </w:rPr>
+    </w:lvl>
+    <w:lvl w:ilvl="1" w:tplc="04090019" w:tentative="1">
+      <w:start w:val="1"/>
+      <w:numFmt w:val="lowerLetter"/>
+      <w:lvlText w:val="%2."/>
+      <w:lvlJc w:val="left"/>
+      <w:pPr>
+        <w:ind w:left="1440" w:hanging="360"/>
+      </w:pPr>
+    </w:lvl>
+    <w:lvl w:ilvl="2" w:tplc="0409001B" w:tentative="1">
+      <w:start w:val="1"/>
+      <w:numFmt w:val="lowerRoman"/>
+      <w:lvlText w:val="%3."/>
+      <w:lvlJc w:val="right"/>
+      <w:pPr>
+        <w:ind w:left="2160" w:hanging="180"/>
+      </w:pPr>
+    </w:lvl>
+    <w:lvl w:ilvl="3" w:tplc="0409000F" w:tentative="1">
+      <w:start w:val="1"/>
+      <w:numFmt w:val="decimal"/>
+      <w:lvlText w:val="%4."/>
+      <w:lvlJc w:val="left"/>
+      <w:pPr>
+        <w:ind w:left="2880" w:hanging="360"/>
+      </w:pPr>
+    </w:lvl>
+    <w:lvl w:ilvl="4" w:tplc="04090019" w:tentative="1">
+      <w:start w:val="1"/>
+      <w:numFmt w:val="lowerLetter"/>
+      <w:lvlText w:val="%5."/>
+      <w:lvlJc w:val="left"/>
+      <w:pPr>
+        <w:ind w:left="3600" w:hanging="360"/>
+      </w:pPr>
+    </w:lvl>
+    <w:lvl w:ilvl="5" w:tplc="0409001B" w:tentative="1">
+      <w:start w:val="1"/>
+      <w:numFmt w:val="lowerRoman"/>
+      <w:lvlText w:val="%6."/>
+      <w:lvlJc w:val="right"/>
+      <w:pPr>
+        <w:ind w:left="4320" w:hanging="180"/>
+      </w:pPr>
+    </w:lvl>
+    <w:lvl w:ilvl="6" w:tplc="0409000F" w:tentative="1">
+      <w:start w:val="1"/>
+      <w:numFmt w:val="decimal"/>
+      <w:lvlText w:val="%7."/>
+      <w:lvlJc w:val="left"/>
+      <w:pPr>
+        <w:ind w:left="5040" w:hanging="360"/>
+      </w:pPr>
+    </w:lvl>
+    <w:lvl w:ilvl="7" w:tplc="04090019" w:tentative="1">
+      <w:start w:val="1"/>
+      <w:numFmt w:val="lowerLetter"/>
+      <w:lvlText w:val="%8."/>
+      <w:lvlJc w:val="left"/>
+      <w:pPr>
+        <w:ind w:left="5760" w:hanging="360"/>
+      </w:pPr>
+    </w:lvl>
+    <w:lvl w:ilvl="8" w:tplc="0409001B" w:tentative="1">
+      <w:start w:val="1"/>
+      <w:numFmt w:val="lowerRoman"/>
+      <w:lvlText w:val="%9."/>
+      <w:lvlJc w:val="right"/>
+      <w:pPr>
+        <w:ind w:left="6480" w:hanging="180"/>
+      </w:pPr>
+    </w:lvl>
+  </w:abstractNum>
+  <w:abstractNum w:abstractNumId="4" w15:restartNumberingAfterBreak="0">
+    <w:nsid w:val="796E529D"/>
+    <w:multiLevelType w:val="hybridMultilevel"/>
+    <w:tmpl w:val="0568C6B0"/>
+    <w:lvl w:ilvl="0" w:tplc="1A16173E">
+      <w:start w:val="1"/>
+      <w:numFmt w:val="decimal"/>
+      <w:lvlText w:val="%1."/>
+      <w:lvlJc w:val="left"/>
+      <w:pPr>
+        <w:ind w:left="408" w:hanging="360"/>
+      </w:pPr>
+      <w:rPr>
+        <w:rFonts w:hint="default"/>
+      </w:rPr>
+    </w:lvl>
+    <w:lvl w:ilvl="1" w:tplc="04090019" w:tentative="1">
+      <w:start w:val="1"/>
+      <w:numFmt w:val="lowerLetter"/>
+      <w:lvlText w:val="%2."/>
+      <w:lvlJc w:val="left"/>
+      <w:pPr>
+        <w:ind w:left="1128" w:hanging="360"/>
+      </w:pPr>
+    </w:lvl>
+    <w:lvl w:ilvl="2" w:tplc="0409001B" w:tentative="1">
+      <w:start w:val="1"/>
+      <w:numFmt w:val="lowerRoman"/>
+      <w:lvlText w:val="%3."/>
+      <w:lvlJc w:val="right"/>
+      <w:pPr>
+        <w:ind w:left="1848" w:hanging="180"/>
+      </w:pPr>
+    </w:lvl>
+    <w:lvl w:ilvl="3" w:tplc="0409000F" w:tentative="1">
+      <w:start w:val="1"/>
+      <w:numFmt w:val="decimal"/>
+      <w:lvlText w:val="%4."/>
+      <w:lvlJc w:val="left"/>
+      <w:pPr>
+        <w:ind w:left="2568" w:hanging="360"/>
+      </w:pPr>
+    </w:lvl>
+    <w:lvl w:ilvl="4" w:tplc="04090019" w:tentative="1">
+      <w:start w:val="1"/>
+      <w:numFmt w:val="lowerLetter"/>
+      <w:lvlText w:val="%5."/>
+      <w:lvlJc w:val="left"/>
+      <w:pPr>
+        <w:ind w:left="3288" w:hanging="360"/>
+      </w:pPr>
+    </w:lvl>
+    <w:lvl w:ilvl="5" w:tplc="0409001B" w:tentative="1">
+      <w:start w:val="1"/>
+      <w:numFmt w:val="lowerRoman"/>
+      <w:lvlText w:val="%6."/>
+      <w:lvlJc w:val="right"/>
+      <w:pPr>
+        <w:ind w:left="4008" w:hanging="180"/>
+      </w:pPr>
+    </w:lvl>
+    <w:lvl w:ilvl="6" w:tplc="0409000F" w:tentative="1">
+      <w:start w:val="1"/>
+      <w:numFmt w:val="decimal"/>
+      <w:lvlText w:val="%7."/>
+      <w:lvlJc w:val="left"/>
+      <w:pPr>
+        <w:ind w:left="4728" w:hanging="360"/>
+      </w:pPr>
+    </w:lvl>
+    <w:lvl w:ilvl="7" w:tplc="04090019" w:tentative="1">
+      <w:start w:val="1"/>
+      <w:numFmt w:val="lowerLetter"/>
+      <w:lvlText w:val="%8."/>
+      <w:lvlJc w:val="left"/>
+      <w:pPr>
+        <w:ind w:left="5448" w:hanging="360"/>
+      </w:pPr>
+    </w:lvl>
+    <w:lvl w:ilvl="8" w:tplc="0409001B" w:tentative="1">
+      <w:start w:val="1"/>
+      <w:numFmt w:val="lowerRoman"/>
+      <w:lvlText w:val="%9."/>
+      <w:lvlJc w:val="right"/>
+      <w:pPr>
+        <w:ind w:left="6168" w:hanging="180"/>
+      </w:pPr>
+    </w:lvl>
+  </w:abstractNum>
   <w:num w:numId="1" w16cid:durableId="677922061">
     <w:abstractNumId w:val="1"/>
   </w:num>
@@ -6686,6 +8234,12 @@
   </w:num>
   <w:num w:numId="3" w16cid:durableId="200360628">
     <w:abstractNumId w:val="0"/>
+  </w:num>
+  <w:num w:numId="4" w16cid:durableId="248731268">
+    <w:abstractNumId w:val="3"/>
+  </w:num>
+  <w:num w:numId="5" w16cid:durableId="698508284">
+    <w:abstractNumId w:val="4"/>
   </w:num>
 </w:numbering>
 </file>
@@ -7170,6 +8724,18 @@
       <w:szCs w:val="18"/>
     </w:rPr>
   </w:style>
+  <w:style w:type="character" w:styleId="UnresolvedMention">
+    <w:name w:val="Unresolved Mention"/>
+    <w:basedOn w:val="DefaultParagraphFont"/>
+    <w:uiPriority w:val="99"/>
+    <w:semiHidden/>
+    <w:unhideWhenUsed/>
+    <w:rsid w:val="00637AE5"/>
+    <w:rPr>
+      <w:color w:val="605E5C"/>
+      <w:shd w:val="clear" w:color="auto" w:fill="E1DFDD"/>
+    </w:rPr>
+  </w:style>
 </w:styles>
 </file>
 
@@ -7466,4 +9032,16 @@
     </a:ext>
   </a:extLst>
 </a:theme>
+</file>
+
+<file path=customXml/item1.xml><?xml version="1.0" encoding="utf-8"?>
+<b:Sources xmlns:b="http://schemas.openxmlformats.org/officeDocument/2006/bibliography" xmlns="http://schemas.openxmlformats.org/officeDocument/2006/bibliography" SelectedStyle="\MLASeventhEditionOfficeOnline.xsl" StyleName="MLA" Version="7"/>
+</file>
+
+<file path=customXml/itemProps1.xml><?xml version="1.0" encoding="utf-8"?>
+<ds:datastoreItem xmlns:ds="http://schemas.openxmlformats.org/officeDocument/2006/customXml" ds:itemID="{08104566-1722-4A13-AA70-23B8353D9AA6}">
+  <ds:schemaRefs>
+    <ds:schemaRef ds:uri="http://schemas.openxmlformats.org/officeDocument/2006/bibliography"/>
+  </ds:schemaRefs>
+</ds:datastoreItem>
 </file>
</xml_diff>